<commit_message>
updated 21434 fulfillment summary certification document to include some additional text based on feedback from a review by TÜV
</commit_message>
<xml_diff>
--- a/source/reference_documents/certification_documents/AVCDL Phase Requirement Product ISO 21434 Work Product Fulfillment Summary/AVCDL Phase Requirement Product ISO 21434 Work Product Fulfillment Summary.docx
+++ b/source/reference_documents/certification_documents/AVCDL Phase Requirement Product ISO 21434 Work Product Fulfillment Summary/AVCDL Phase Requirement Product ISO 21434 Work Product Fulfillment Summary.docx
@@ -31,7 +31,7 @@
         <w:t xml:space="preserve">Version </w:t>
       </w:r>
       <w:r>
-        <w:t>1</w:t>
+        <w:t>4</w:t>
       </w:r>
     </w:p>
     <w:p>
@@ -48,7 +48,7 @@
         <w:rPr>
           <w:noProof/>
         </w:rPr>
-        <w:t>11/17/21 1:18 PM</w:t>
+        <w:t>7/19/22 2:13 PM</w:t>
       </w:r>
       <w:r>
         <w:fldChar w:fldCharType="end"/>
@@ -320,7 +320,9 @@
       </w:pPr>
       <w:r>
         <w:rPr>
-          <w:color w:val="0070C0"/>
+          <w:b/>
+          <w:bCs/>
+          <w:color w:val="1F497D" w:themeColor="text2"/>
         </w:rPr>
         <w:t>Note:</w:t>
       </w:r>
@@ -372,6 +374,27 @@
       </w:r>
       <w:r>
         <w:t>:</w:t>
+      </w:r>
+    </w:p>
+    <w:p>
+      <w:pPr>
+        <w:pStyle w:val="ListParagraph"/>
+        <w:numPr>
+          <w:ilvl w:val="0"/>
+          <w:numId w:val="26"/>
+        </w:numPr>
+        <w:ind w:left="270" w:hanging="270"/>
+      </w:pPr>
+      <w:hyperlink w:anchor="_15.11_Distributed_Cybersecurity" w:history="1">
+        <w:r>
+          <w:rPr>
+            <w:rStyle w:val="Hyperlink"/>
+          </w:rPr>
+          <w:t>Distributed Cybersecurity Activities</w:t>
+        </w:r>
+      </w:hyperlink>
+      <w:r>
+        <w:t xml:space="preserve"> (7)</w:t>
       </w:r>
     </w:p>
     <w:p>
@@ -649,27 +672,6 @@
         <w:t xml:space="preserve"> (6)</w:t>
       </w:r>
     </w:p>
-    <w:p>
-      <w:pPr>
-        <w:pStyle w:val="ListParagraph"/>
-        <w:numPr>
-          <w:ilvl w:val="0"/>
-          <w:numId w:val="27"/>
-        </w:numPr>
-        <w:ind w:left="270" w:hanging="270"/>
-      </w:pPr>
-      <w:hyperlink w:anchor="_15.11_Distributed_Cybersecurity" w:history="1">
-        <w:r>
-          <w:rPr>
-            <w:rStyle w:val="Hyperlink"/>
-          </w:rPr>
-          <w:t>Distributed Cybersecurity Activities</w:t>
-        </w:r>
-      </w:hyperlink>
-      <w:r>
-        <w:t xml:space="preserve"> (7)</w:t>
-      </w:r>
-    </w:p>
     <w:p/>
     <w:p>
       <w:pPr>
@@ -677,7 +679,9 @@
       </w:pPr>
       <w:r>
         <w:rPr>
-          <w:color w:val="0070C0"/>
+          <w:b/>
+          <w:bCs/>
+          <w:color w:val="1F497D" w:themeColor="text2"/>
         </w:rPr>
         <w:t>Note:</w:t>
       </w:r>
@@ -717,8 +721,7 @@
     </w:p>
     <w:p>
       <w:pPr>
-        <w:pStyle w:val="Heading2"/>
-        <w:jc w:val="both"/>
+        <w:pStyle w:val="Heading3"/>
       </w:pPr>
       <w:bookmarkStart w:id="8" w:name="Xafc598e54389b55be58f5144eb3bd22a29ef0eb"/>
       <w:r>
@@ -728,6 +731,32 @@
     </w:p>
     <w:p>
       <w:pPr>
+        <w:spacing w:after="240"/>
+        <w:ind w:left="720" w:hanging="720"/>
+        <w:jc w:val="both"/>
+      </w:pPr>
+      <w:r>
+        <w:rPr>
+          <w:b/>
+          <w:bCs/>
+          <w:color w:val="0070C0"/>
+        </w:rPr>
+        <w:t>Note:</w:t>
+      </w:r>
+      <w:r>
+        <w:rPr>
+          <w:b/>
+          <w:bCs/>
+          <w:color w:val="0070C0"/>
+        </w:rPr>
+        <w:tab/>
+      </w:r>
+      <w:r>
+        <w:t>This work product is addressed in the organizational-level documentation.</w:t>
+      </w:r>
+    </w:p>
+    <w:p>
+      <w:pPr>
         <w:pStyle w:val="Compact"/>
         <w:tabs>
           <w:tab w:val="left" w:pos="1350"/>
@@ -1070,18 +1099,377 @@
     </w:p>
     <w:p>
       <w:pPr>
-        <w:pStyle w:val="Heading2"/>
-        <w:ind w:left="1710" w:hanging="1710"/>
-        <w:jc w:val="both"/>
+        <w:pStyle w:val="Heading3"/>
+        <w:spacing w:after="240"/>
+      </w:pPr>
+      <w:r>
+        <w:t>Discussion</w:t>
+      </w:r>
+    </w:p>
+    <w:p>
+      <w:pPr>
+        <w:pStyle w:val="Compact"/>
+        <w:spacing w:after="240"/>
+        <w:jc w:val="both"/>
+        <w:rPr>
+          <w:rFonts w:ascii="Arial" w:hAnsi="Arial" w:cs="Arial"/>
+          <w:sz w:val="22"/>
+          <w:szCs w:val="22"/>
+          <w:lang w:val="en"/>
+        </w:rPr>
+      </w:pPr>
+      <w:r>
+        <w:rPr>
+          <w:rFonts w:ascii="Arial" w:hAnsi="Arial" w:cs="Arial"/>
+          <w:sz w:val="22"/>
+          <w:szCs w:val="22"/>
+          <w:lang w:val="en"/>
+        </w:rPr>
+        <w:t>Although the</w:t>
+      </w:r>
+      <w:r>
+        <w:rPr>
+          <w:rFonts w:ascii="Arial" w:hAnsi="Arial" w:cs="Arial"/>
+          <w:sz w:val="22"/>
+          <w:szCs w:val="22"/>
+          <w:lang w:val="en"/>
+        </w:rPr>
+        <w:t xml:space="preserve"> </w:t>
+      </w:r>
+      <w:r>
+        <w:rPr>
+          <w:rFonts w:ascii="Arial" w:hAnsi="Arial" w:cs="Arial"/>
+          <w:b/>
+          <w:bCs/>
+          <w:sz w:val="22"/>
+          <w:szCs w:val="22"/>
+          <w:lang w:val="en"/>
+        </w:rPr>
+        <w:t>AVCDL</w:t>
+      </w:r>
+      <w:r>
+        <w:rPr>
+          <w:rFonts w:ascii="Arial" w:hAnsi="Arial" w:cs="Arial"/>
+          <w:sz w:val="22"/>
+          <w:szCs w:val="22"/>
+          <w:lang w:val="en"/>
+        </w:rPr>
+        <w:t xml:space="preserve"> </w:t>
+      </w:r>
+      <w:r>
+        <w:rPr>
+          <w:rFonts w:ascii="Arial" w:hAnsi="Arial" w:cs="Arial"/>
+          <w:sz w:val="22"/>
+          <w:szCs w:val="22"/>
+          <w:lang w:val="en"/>
+        </w:rPr>
+        <w:t xml:space="preserve">does not directly address this work product, as it is an organization-level responsibility, there is discussion in the </w:t>
+      </w:r>
+      <w:r>
+        <w:rPr>
+          <w:rFonts w:ascii="Arial" w:hAnsi="Arial" w:cs="Arial"/>
+          <w:b/>
+          <w:bCs/>
+          <w:sz w:val="22"/>
+          <w:szCs w:val="22"/>
+          <w:lang w:val="en"/>
+        </w:rPr>
+        <w:t>AVCDL</w:t>
+      </w:r>
+      <w:r>
+        <w:rPr>
+          <w:rFonts w:ascii="Arial" w:hAnsi="Arial" w:cs="Arial"/>
+          <w:sz w:val="22"/>
+          <w:szCs w:val="22"/>
+          <w:lang w:val="en"/>
+        </w:rPr>
+        <w:t xml:space="preserve"> primary document and </w:t>
+      </w:r>
+      <w:r>
+        <w:rPr>
+          <w:rFonts w:ascii="Arial" w:hAnsi="Arial" w:cs="Arial"/>
+          <w:b/>
+          <w:bCs/>
+          <w:sz w:val="22"/>
+          <w:szCs w:val="22"/>
+          <w:lang w:val="en"/>
+        </w:rPr>
+        <w:t>AVCDL</w:t>
+      </w:r>
+      <w:r>
+        <w:rPr>
+          <w:rFonts w:ascii="Arial" w:hAnsi="Arial" w:cs="Arial"/>
+          <w:sz w:val="22"/>
+          <w:szCs w:val="22"/>
+          <w:lang w:val="en"/>
+        </w:rPr>
+        <w:t xml:space="preserve"> phase requirements which support the organization in fulfilling this work product</w:t>
+      </w:r>
+      <w:r>
+        <w:rPr>
+          <w:rFonts w:ascii="Arial" w:hAnsi="Arial" w:cs="Arial"/>
+          <w:sz w:val="22"/>
+          <w:szCs w:val="22"/>
+          <w:lang w:val="en"/>
+        </w:rPr>
+        <w:t>.</w:t>
+      </w:r>
+    </w:p>
+    <w:p>
+      <w:pPr>
+        <w:pStyle w:val="Compact"/>
+        <w:tabs>
+          <w:tab w:val="left" w:pos="2160"/>
+        </w:tabs>
+        <w:rPr>
+          <w:rFonts w:ascii="Arial" w:hAnsi="Arial" w:cs="Arial"/>
+          <w:color w:val="0070C0"/>
+          <w:sz w:val="22"/>
+          <w:szCs w:val="22"/>
+          <w:lang w:val="en"/>
+        </w:rPr>
+      </w:pPr>
+      <w:r>
+        <w:rPr>
+          <w:rFonts w:ascii="Arial" w:hAnsi="Arial" w:cs="Arial"/>
+          <w:color w:val="0070C0"/>
+          <w:sz w:val="22"/>
+          <w:szCs w:val="22"/>
+          <w:lang w:val="en"/>
+        </w:rPr>
+        <w:t>[Foundation-1]</w:t>
+      </w:r>
+      <w:r>
+        <w:rPr>
+          <w:rFonts w:ascii="Arial" w:hAnsi="Arial" w:cs="Arial"/>
+          <w:color w:val="0070C0"/>
+          <w:sz w:val="22"/>
+          <w:szCs w:val="22"/>
+          <w:lang w:val="en"/>
+        </w:rPr>
+        <w:tab/>
+        <w:t>Training Catalog (Foundation-1.1)</w:t>
+      </w:r>
+    </w:p>
+    <w:p>
+      <w:pPr>
+        <w:pStyle w:val="Compact"/>
+        <w:tabs>
+          <w:tab w:val="left" w:pos="2160"/>
+        </w:tabs>
+        <w:rPr>
+          <w:rFonts w:ascii="Arial" w:hAnsi="Arial" w:cs="Arial"/>
+          <w:color w:val="0070C0"/>
+          <w:sz w:val="22"/>
+          <w:szCs w:val="22"/>
+        </w:rPr>
+      </w:pPr>
+      <w:r>
+        <w:rPr>
+          <w:rFonts w:ascii="Arial" w:hAnsi="Arial" w:cs="Arial"/>
+          <w:color w:val="0070C0"/>
+          <w:sz w:val="22"/>
+          <w:szCs w:val="22"/>
+          <w:lang w:val="en"/>
+        </w:rPr>
+        <w:t>[Foundation-1]</w:t>
+      </w:r>
+      <w:r>
+        <w:rPr>
+          <w:rFonts w:ascii="Arial" w:hAnsi="Arial" w:cs="Arial"/>
+          <w:color w:val="0070C0"/>
+          <w:sz w:val="22"/>
+          <w:szCs w:val="22"/>
+          <w:lang w:val="en"/>
+        </w:rPr>
+        <w:tab/>
+        <w:t>System to Track Training Participation (Foundation-1.2)</w:t>
+      </w:r>
+    </w:p>
+    <w:p>
+      <w:pPr>
+        <w:pStyle w:val="Compact"/>
+        <w:tabs>
+          <w:tab w:val="left" w:pos="2160"/>
+        </w:tabs>
+        <w:spacing w:after="240"/>
+        <w:rPr>
+          <w:rFonts w:ascii="Arial" w:hAnsi="Arial" w:cs="Arial"/>
+          <w:color w:val="0070C0"/>
+          <w:sz w:val="22"/>
+          <w:szCs w:val="22"/>
+        </w:rPr>
+      </w:pPr>
+      <w:r>
+        <w:rPr>
+          <w:rFonts w:ascii="Arial" w:hAnsi="Arial" w:cs="Arial"/>
+          <w:color w:val="0070C0"/>
+          <w:sz w:val="22"/>
+          <w:szCs w:val="22"/>
+          <w:lang w:val="en"/>
+        </w:rPr>
+        <w:t>[Foundation-2]</w:t>
+      </w:r>
+      <w:r>
+        <w:rPr>
+          <w:rFonts w:ascii="Arial" w:hAnsi="Arial" w:cs="Arial"/>
+          <w:color w:val="0070C0"/>
+          <w:sz w:val="22"/>
+          <w:szCs w:val="22"/>
+          <w:lang w:val="en"/>
+        </w:rPr>
+        <w:tab/>
+        <w:t>Roles and Responsibilities Document (Foundation-2.1)</w:t>
+      </w:r>
+    </w:p>
+    <w:p>
+      <w:pPr>
+        <w:jc w:val="both"/>
+      </w:pPr>
+      <w:r>
+        <w:rPr>
+          <w:b/>
+          <w:bCs/>
+        </w:rPr>
+        <w:t>Communication channels</w:t>
+      </w:r>
+      <w:r>
+        <w:t xml:space="preserve"> are addressed in the </w:t>
+      </w:r>
+      <w:r>
+        <w:rPr>
+          <w:b/>
+          <w:bCs/>
+        </w:rPr>
+        <w:t>AVCDL</w:t>
+      </w:r>
+      <w:r>
+        <w:t xml:space="preserve"> primary document section 3.3 – </w:t>
+      </w:r>
+      <w:r>
+        <w:rPr>
+          <w:b/>
+          <w:bCs/>
+        </w:rPr>
+        <w:t>Inter-group Communication</w:t>
+      </w:r>
+      <w:r>
+        <w:t xml:space="preserve">. </w:t>
+      </w:r>
+      <w:r>
+        <w:rPr>
+          <w:b/>
+          <w:bCs/>
+        </w:rPr>
+        <w:t>Continuous improvement</w:t>
+      </w:r>
+      <w:r>
+        <w:t xml:space="preserve"> is addressed in the </w:t>
+      </w:r>
+      <w:r>
+        <w:rPr>
+          <w:b/>
+          <w:bCs/>
+        </w:rPr>
+        <w:t>AVCDL</w:t>
+      </w:r>
+      <w:r>
+        <w:t xml:space="preserve"> primary document section 5 – </w:t>
+      </w:r>
+      <w:r>
+        <w:rPr>
+          <w:b/>
+          <w:bCs/>
+        </w:rPr>
+        <w:t>Continuous Improvement</w:t>
+      </w:r>
+      <w:r>
+        <w:t xml:space="preserve">. </w:t>
+      </w:r>
+      <w:r>
+        <w:rPr>
+          <w:b/>
+          <w:bCs/>
+        </w:rPr>
+        <w:t>Information sharing</w:t>
+      </w:r>
+      <w:r>
+        <w:t xml:space="preserve"> is addressed in the </w:t>
+      </w:r>
+      <w:r>
+        <w:rPr>
+          <w:b/>
+          <w:bCs/>
+        </w:rPr>
+        <w:t>AVCDL</w:t>
+      </w:r>
+      <w:r>
+        <w:t xml:space="preserve"> primary document section 3.2 – </w:t>
+      </w:r>
+      <w:r>
+        <w:rPr>
+          <w:b/>
+          <w:bCs/>
+        </w:rPr>
+        <w:t>Information Sharing</w:t>
+      </w:r>
+      <w:r>
+        <w:t>.</w:t>
+      </w:r>
+    </w:p>
+    <w:p>
+      <w:pPr>
+        <w:spacing w:line="240" w:lineRule="auto"/>
+        <w:rPr>
+          <w:color w:val="434343"/>
+          <w:sz w:val="28"/>
+          <w:szCs w:val="28"/>
+        </w:rPr>
       </w:pPr>
       <w:bookmarkStart w:id="9" w:name="X6392128b5c05cd1380951b40ca548138371be86"/>
       <w:r>
+        <w:br w:type="page"/>
+      </w:r>
+    </w:p>
+    <w:p>
+      <w:pPr>
+        <w:pStyle w:val="Heading3"/>
+        <w:ind w:left="1440" w:right="-90" w:hanging="1440"/>
+      </w:pPr>
+      <w:r>
+        <w:lastRenderedPageBreak/>
         <w:t>WP-05-02: Evidence of competence management, awareness management and continuous improvement</w:t>
       </w:r>
       <w:bookmarkEnd w:id="9"/>
     </w:p>
     <w:p>
       <w:pPr>
+        <w:spacing w:after="240"/>
+        <w:ind w:left="720" w:hanging="720"/>
+        <w:jc w:val="both"/>
+      </w:pPr>
+      <w:r>
+        <w:rPr>
+          <w:b/>
+          <w:bCs/>
+          <w:color w:val="0070C0"/>
+        </w:rPr>
+        <w:t>Note:</w:t>
+      </w:r>
+      <w:r>
+        <w:rPr>
+          <w:b/>
+          <w:bCs/>
+          <w:color w:val="0070C0"/>
+        </w:rPr>
+        <w:tab/>
+      </w:r>
+      <w:r>
+        <w:t>This work product is addressed in the organizational-level documentation.</w:t>
+      </w:r>
+    </w:p>
+    <w:p>
+      <w:pPr>
         <w:pStyle w:val="Compact"/>
         <w:tabs>
           <w:tab w:val="left" w:pos="1350"/>
@@ -1157,17 +1545,267 @@
     </w:p>
     <w:p>
       <w:pPr>
-        <w:pStyle w:val="Heading2"/>
-        <w:jc w:val="both"/>
+        <w:pStyle w:val="Heading3"/>
+        <w:spacing w:after="240"/>
       </w:pPr>
       <w:bookmarkStart w:id="10" w:name="X42a3d2eb8f2f3432272843a29e5b3aecda1f70d"/>
       <w:r>
+        <w:t>Discussion</w:t>
+      </w:r>
+    </w:p>
+    <w:p>
+      <w:pPr>
+        <w:pStyle w:val="Compact"/>
+        <w:spacing w:after="240"/>
+        <w:jc w:val="both"/>
+        <w:rPr>
+          <w:rFonts w:ascii="Arial" w:hAnsi="Arial" w:cs="Arial"/>
+          <w:sz w:val="22"/>
+          <w:szCs w:val="22"/>
+          <w:lang w:val="en"/>
+        </w:rPr>
+      </w:pPr>
+      <w:r>
+        <w:rPr>
+          <w:rFonts w:ascii="Arial" w:hAnsi="Arial" w:cs="Arial"/>
+          <w:sz w:val="22"/>
+          <w:szCs w:val="22"/>
+          <w:lang w:val="en"/>
+        </w:rPr>
+        <w:t>Although the</w:t>
+      </w:r>
+      <w:r>
+        <w:rPr>
+          <w:rFonts w:ascii="Arial" w:hAnsi="Arial" w:cs="Arial"/>
+          <w:sz w:val="22"/>
+          <w:szCs w:val="22"/>
+          <w:lang w:val="en"/>
+        </w:rPr>
+        <w:t xml:space="preserve"> </w:t>
+      </w:r>
+      <w:r>
+        <w:rPr>
+          <w:rFonts w:ascii="Arial" w:hAnsi="Arial" w:cs="Arial"/>
+          <w:b/>
+          <w:bCs/>
+          <w:sz w:val="22"/>
+          <w:szCs w:val="22"/>
+          <w:lang w:val="en"/>
+        </w:rPr>
+        <w:t>AVCDL</w:t>
+      </w:r>
+      <w:r>
+        <w:rPr>
+          <w:rFonts w:ascii="Arial" w:hAnsi="Arial" w:cs="Arial"/>
+          <w:sz w:val="22"/>
+          <w:szCs w:val="22"/>
+          <w:lang w:val="en"/>
+        </w:rPr>
+        <w:t xml:space="preserve"> </w:t>
+      </w:r>
+      <w:r>
+        <w:rPr>
+          <w:rFonts w:ascii="Arial" w:hAnsi="Arial" w:cs="Arial"/>
+          <w:sz w:val="22"/>
+          <w:szCs w:val="22"/>
+          <w:lang w:val="en"/>
+        </w:rPr>
+        <w:t xml:space="preserve">does not directly address this work product, as it is an organization-level responsibility, there is discussion in the </w:t>
+      </w:r>
+      <w:r>
+        <w:rPr>
+          <w:rFonts w:ascii="Arial" w:hAnsi="Arial" w:cs="Arial"/>
+          <w:b/>
+          <w:bCs/>
+          <w:sz w:val="22"/>
+          <w:szCs w:val="22"/>
+          <w:lang w:val="en"/>
+        </w:rPr>
+        <w:t>AVCDL</w:t>
+      </w:r>
+      <w:r>
+        <w:rPr>
+          <w:rFonts w:ascii="Arial" w:hAnsi="Arial" w:cs="Arial"/>
+          <w:sz w:val="22"/>
+          <w:szCs w:val="22"/>
+          <w:lang w:val="en"/>
+        </w:rPr>
+        <w:t xml:space="preserve"> primary document and </w:t>
+      </w:r>
+      <w:r>
+        <w:rPr>
+          <w:rFonts w:ascii="Arial" w:hAnsi="Arial" w:cs="Arial"/>
+          <w:b/>
+          <w:bCs/>
+          <w:sz w:val="22"/>
+          <w:szCs w:val="22"/>
+          <w:lang w:val="en"/>
+        </w:rPr>
+        <w:t>AVCDL</w:t>
+      </w:r>
+      <w:r>
+        <w:rPr>
+          <w:rFonts w:ascii="Arial" w:hAnsi="Arial" w:cs="Arial"/>
+          <w:sz w:val="22"/>
+          <w:szCs w:val="22"/>
+          <w:lang w:val="en"/>
+        </w:rPr>
+        <w:t xml:space="preserve"> phase requirements which support the organization in fulfilling this work product</w:t>
+      </w:r>
+      <w:r>
+        <w:rPr>
+          <w:rFonts w:ascii="Arial" w:hAnsi="Arial" w:cs="Arial"/>
+          <w:sz w:val="22"/>
+          <w:szCs w:val="22"/>
+          <w:lang w:val="en"/>
+        </w:rPr>
+        <w:t>.</w:t>
+      </w:r>
+    </w:p>
+    <w:p>
+      <w:pPr>
+        <w:pStyle w:val="Compact"/>
+        <w:tabs>
+          <w:tab w:val="left" w:pos="2160"/>
+        </w:tabs>
+        <w:rPr>
+          <w:rFonts w:ascii="Arial" w:hAnsi="Arial" w:cs="Arial"/>
+          <w:color w:val="0070C0"/>
+          <w:sz w:val="22"/>
+          <w:szCs w:val="22"/>
+          <w:lang w:val="en"/>
+        </w:rPr>
+      </w:pPr>
+      <w:r>
+        <w:rPr>
+          <w:rFonts w:ascii="Arial" w:hAnsi="Arial" w:cs="Arial"/>
+          <w:color w:val="0070C0"/>
+          <w:sz w:val="22"/>
+          <w:szCs w:val="22"/>
+          <w:lang w:val="en"/>
+        </w:rPr>
+        <w:t>[Foundation-1]</w:t>
+      </w:r>
+      <w:r>
+        <w:rPr>
+          <w:rFonts w:ascii="Arial" w:hAnsi="Arial" w:cs="Arial"/>
+          <w:color w:val="0070C0"/>
+          <w:sz w:val="22"/>
+          <w:szCs w:val="22"/>
+          <w:lang w:val="en"/>
+        </w:rPr>
+        <w:tab/>
+        <w:t>Training Catalog (Foundation-1.1)</w:t>
+      </w:r>
+    </w:p>
+    <w:p>
+      <w:pPr>
+        <w:pStyle w:val="Compact"/>
+        <w:tabs>
+          <w:tab w:val="left" w:pos="2160"/>
+        </w:tabs>
+        <w:spacing w:after="240"/>
+        <w:rPr>
+          <w:rFonts w:ascii="Arial" w:hAnsi="Arial" w:cs="Arial"/>
+          <w:color w:val="0070C0"/>
+          <w:sz w:val="22"/>
+          <w:szCs w:val="22"/>
+        </w:rPr>
+      </w:pPr>
+      <w:r>
+        <w:rPr>
+          <w:rFonts w:ascii="Arial" w:hAnsi="Arial" w:cs="Arial"/>
+          <w:color w:val="0070C0"/>
+          <w:sz w:val="22"/>
+          <w:szCs w:val="22"/>
+          <w:lang w:val="en"/>
+        </w:rPr>
+        <w:t>[Foundation-1]</w:t>
+      </w:r>
+      <w:r>
+        <w:rPr>
+          <w:rFonts w:ascii="Arial" w:hAnsi="Arial" w:cs="Arial"/>
+          <w:color w:val="0070C0"/>
+          <w:sz w:val="22"/>
+          <w:szCs w:val="22"/>
+          <w:lang w:val="en"/>
+        </w:rPr>
+        <w:tab/>
+        <w:t>System to Track Training Participation (Foundation-1.2)</w:t>
+      </w:r>
+    </w:p>
+    <w:p>
+      <w:pPr>
+        <w:jc w:val="both"/>
+      </w:pPr>
+      <w:r>
+        <w:rPr>
+          <w:b/>
+          <w:bCs/>
+        </w:rPr>
+        <w:t>Continuous improvement</w:t>
+      </w:r>
+      <w:r>
+        <w:t xml:space="preserve"> is addressed in the </w:t>
+      </w:r>
+      <w:r>
+        <w:rPr>
+          <w:b/>
+          <w:bCs/>
+        </w:rPr>
+        <w:t>AVCDL</w:t>
+      </w:r>
+      <w:r>
+        <w:t xml:space="preserve"> primary document section 5 – </w:t>
+      </w:r>
+      <w:r>
+        <w:rPr>
+          <w:b/>
+          <w:bCs/>
+        </w:rPr>
+        <w:t>Continuous Improvement</w:t>
+      </w:r>
+      <w:r>
+        <w:t>.</w:t>
+      </w:r>
+    </w:p>
+    <w:p>
+      <w:pPr>
+        <w:pStyle w:val="Heading3"/>
+      </w:pPr>
+      <w:r>
         <w:t>WP-05-03: Evidence of the organization’s management systems</w:t>
       </w:r>
       <w:bookmarkEnd w:id="10"/>
     </w:p>
     <w:p>
       <w:pPr>
+        <w:spacing w:after="240"/>
+        <w:ind w:left="720" w:hanging="720"/>
+        <w:jc w:val="both"/>
+      </w:pPr>
+      <w:r>
+        <w:rPr>
+          <w:b/>
+          <w:bCs/>
+          <w:color w:val="0070C0"/>
+        </w:rPr>
+        <w:t>Note:</w:t>
+      </w:r>
+      <w:r>
+        <w:rPr>
+          <w:b/>
+          <w:bCs/>
+          <w:color w:val="0070C0"/>
+        </w:rPr>
+        <w:tab/>
+      </w:r>
+      <w:r>
+        <w:t>This work product is addressed in the organizational-level documentation.</w:t>
+      </w:r>
+    </w:p>
+    <w:p>
+      <w:pPr>
         <w:pStyle w:val="Compact"/>
         <w:tabs>
           <w:tab w:val="left" w:pos="1350"/>
@@ -1255,8 +1893,7 @@
     </w:p>
     <w:p>
       <w:pPr>
-        <w:pStyle w:val="Heading2"/>
-        <w:jc w:val="both"/>
+        <w:pStyle w:val="Heading3"/>
       </w:pPr>
       <w:bookmarkStart w:id="11" w:name="Xe075ccd5203a64e0518bc83f25698c545fb783b"/>
       <w:r>
@@ -1266,6 +1903,32 @@
     </w:p>
     <w:p>
       <w:pPr>
+        <w:spacing w:after="240"/>
+        <w:ind w:left="720" w:hanging="720"/>
+        <w:jc w:val="both"/>
+      </w:pPr>
+      <w:r>
+        <w:rPr>
+          <w:b/>
+          <w:bCs/>
+          <w:color w:val="0070C0"/>
+        </w:rPr>
+        <w:t>Note:</w:t>
+      </w:r>
+      <w:r>
+        <w:rPr>
+          <w:b/>
+          <w:bCs/>
+          <w:color w:val="0070C0"/>
+        </w:rPr>
+        <w:tab/>
+      </w:r>
+      <w:r>
+        <w:t>This work product is addressed in the organizational-level documentation.</w:t>
+      </w:r>
+    </w:p>
+    <w:p>
+      <w:pPr>
         <w:pStyle w:val="Compact"/>
         <w:tabs>
           <w:tab w:val="left" w:pos="1350"/>
@@ -1305,11 +1968,170 @@
     </w:p>
     <w:p>
       <w:pPr>
-        <w:pStyle w:val="Heading2"/>
-        <w:jc w:val="both"/>
+        <w:pStyle w:val="Heading3"/>
+        <w:spacing w:after="240"/>
+      </w:pPr>
+      <w:r>
+        <w:t>Discussion</w:t>
+      </w:r>
+    </w:p>
+    <w:p>
+      <w:pPr>
+        <w:pStyle w:val="Compact"/>
+        <w:spacing w:after="240"/>
+        <w:jc w:val="both"/>
+        <w:rPr>
+          <w:rFonts w:ascii="Arial" w:hAnsi="Arial" w:cs="Arial"/>
+          <w:sz w:val="22"/>
+          <w:szCs w:val="22"/>
+          <w:lang w:val="en"/>
+        </w:rPr>
+      </w:pPr>
+      <w:r>
+        <w:rPr>
+          <w:rFonts w:ascii="Arial" w:hAnsi="Arial" w:cs="Arial"/>
+          <w:sz w:val="22"/>
+          <w:szCs w:val="22"/>
+          <w:lang w:val="en"/>
+        </w:rPr>
+        <w:t>Although the</w:t>
+      </w:r>
+      <w:r>
+        <w:rPr>
+          <w:rFonts w:ascii="Arial" w:hAnsi="Arial" w:cs="Arial"/>
+          <w:sz w:val="22"/>
+          <w:szCs w:val="22"/>
+          <w:lang w:val="en"/>
+        </w:rPr>
+        <w:t xml:space="preserve"> </w:t>
+      </w:r>
+      <w:r>
+        <w:rPr>
+          <w:rFonts w:ascii="Arial" w:hAnsi="Arial" w:cs="Arial"/>
+          <w:b/>
+          <w:bCs/>
+          <w:sz w:val="22"/>
+          <w:szCs w:val="22"/>
+          <w:lang w:val="en"/>
+        </w:rPr>
+        <w:t>AVCDL</w:t>
+      </w:r>
+      <w:r>
+        <w:rPr>
+          <w:rFonts w:ascii="Arial" w:hAnsi="Arial" w:cs="Arial"/>
+          <w:sz w:val="22"/>
+          <w:szCs w:val="22"/>
+          <w:lang w:val="en"/>
+        </w:rPr>
+        <w:t xml:space="preserve"> </w:t>
+      </w:r>
+      <w:r>
+        <w:rPr>
+          <w:rFonts w:ascii="Arial" w:hAnsi="Arial" w:cs="Arial"/>
+          <w:sz w:val="22"/>
+          <w:szCs w:val="22"/>
+          <w:lang w:val="en"/>
+        </w:rPr>
+        <w:t xml:space="preserve">does not directly address this work product, as it is an organization-level responsibility, there are </w:t>
+      </w:r>
+      <w:r>
+        <w:rPr>
+          <w:rFonts w:ascii="Arial" w:hAnsi="Arial" w:cs="Arial"/>
+          <w:b/>
+          <w:bCs/>
+          <w:sz w:val="22"/>
+          <w:szCs w:val="22"/>
+          <w:lang w:val="en"/>
+        </w:rPr>
+        <w:t>AVCDL</w:t>
+      </w:r>
+      <w:r>
+        <w:rPr>
+          <w:rFonts w:ascii="Arial" w:hAnsi="Arial" w:cs="Arial"/>
+          <w:sz w:val="22"/>
+          <w:szCs w:val="22"/>
+          <w:lang w:val="en"/>
+        </w:rPr>
+        <w:t xml:space="preserve"> phase requirements which support the organization in fulfilling this work product</w:t>
+      </w:r>
+      <w:r>
+        <w:rPr>
+          <w:rFonts w:ascii="Arial" w:hAnsi="Arial" w:cs="Arial"/>
+          <w:sz w:val="22"/>
+          <w:szCs w:val="22"/>
+          <w:lang w:val="en"/>
+        </w:rPr>
+        <w:t>.</w:t>
+      </w:r>
+    </w:p>
+    <w:p>
+      <w:pPr>
+        <w:pStyle w:val="Compact"/>
+        <w:tabs>
+          <w:tab w:val="left" w:pos="2160"/>
+        </w:tabs>
+        <w:spacing w:after="240"/>
+        <w:rPr>
+          <w:rFonts w:ascii="Arial" w:hAnsi="Arial" w:cs="Arial"/>
+          <w:color w:val="0070C0"/>
+          <w:sz w:val="22"/>
+          <w:szCs w:val="22"/>
+        </w:rPr>
+      </w:pPr>
+      <w:r>
+        <w:rPr>
+          <w:rFonts w:ascii="Arial" w:hAnsi="Arial" w:cs="Arial"/>
+          <w:color w:val="0070C0"/>
+          <w:sz w:val="22"/>
+          <w:szCs w:val="22"/>
+          <w:lang w:val="en"/>
+        </w:rPr>
+        <w:t>[Foundation-3]</w:t>
+      </w:r>
+      <w:r>
+        <w:rPr>
+          <w:rFonts w:ascii="Arial" w:hAnsi="Arial" w:cs="Arial"/>
+          <w:color w:val="0070C0"/>
+          <w:sz w:val="22"/>
+          <w:szCs w:val="22"/>
+          <w:lang w:val="en"/>
+        </w:rPr>
+        <w:tab/>
+        <w:t>List of Approved Tools and Components (Foundation-3.1)</w:t>
+      </w:r>
+    </w:p>
+    <w:p>
+      <w:pPr>
+        <w:pStyle w:val="Heading3"/>
       </w:pPr>
       <w:r>
         <w:t>WP-05-05: Organizational cybersecurity audit report</w:t>
+      </w:r>
+    </w:p>
+    <w:p>
+      <w:pPr>
+        <w:spacing w:after="240"/>
+        <w:ind w:left="720" w:hanging="720"/>
+        <w:jc w:val="both"/>
+      </w:pPr>
+      <w:r>
+        <w:rPr>
+          <w:b/>
+          <w:bCs/>
+          <w:color w:val="0070C0"/>
+        </w:rPr>
+        <w:t>Note:</w:t>
+      </w:r>
+      <w:r>
+        <w:rPr>
+          <w:b/>
+          <w:bCs/>
+          <w:color w:val="0070C0"/>
+        </w:rPr>
+        <w:tab/>
+      </w:r>
+      <w:r>
+        <w:t>This work product is addressed in the organizational-level documentation.</w:t>
       </w:r>
     </w:p>
     <w:p>
@@ -1366,8 +2188,7 @@
     </w:p>
     <w:p>
       <w:pPr>
-        <w:pStyle w:val="Heading2"/>
-        <w:jc w:val="both"/>
+        <w:pStyle w:val="Heading3"/>
       </w:pPr>
       <w:bookmarkStart w:id="15" w:name="work-product-wp-06-01-cybersecurity-plan"/>
       <w:r>
@@ -1377,6 +2198,32 @@
     </w:p>
     <w:p>
       <w:pPr>
+        <w:spacing w:after="240"/>
+        <w:ind w:left="720" w:hanging="720"/>
+        <w:jc w:val="both"/>
+      </w:pPr>
+      <w:r>
+        <w:rPr>
+          <w:b/>
+          <w:bCs/>
+          <w:color w:val="0070C0"/>
+        </w:rPr>
+        <w:t>Note:</w:t>
+      </w:r>
+      <w:r>
+        <w:rPr>
+          <w:b/>
+          <w:bCs/>
+          <w:color w:val="0070C0"/>
+        </w:rPr>
+        <w:tab/>
+      </w:r>
+      <w:r>
+        <w:t>This work product is addressed in the organizational-level documentation.</w:t>
+      </w:r>
+    </w:p>
+    <w:p>
+      <w:pPr>
         <w:pStyle w:val="Compact"/>
         <w:tabs>
           <w:tab w:val="left" w:pos="1350"/>
@@ -2277,39 +3124,220 @@
           <w:sz w:val="22"/>
           <w:szCs w:val="22"/>
         </w:rPr>
-        <w:t>off-the-shelf component</w:t>
-      </w:r>
-      <w:r>
-        <w:rPr>
-          <w:rFonts w:ascii="Arial" w:hAnsi="Arial" w:cs="Arial"/>
-          <w:sz w:val="22"/>
-          <w:szCs w:val="22"/>
+        <w:t xml:space="preserve">off-the-shelf component </w:t>
+      </w:r>
+      <w:r>
+        <w:rPr>
+          <w:rFonts w:ascii="Arial" w:hAnsi="Arial" w:cs="Arial"/>
+          <w:sz w:val="22"/>
+          <w:szCs w:val="22"/>
+        </w:rPr>
+        <w:t xml:space="preserve">documentation </w:t>
+      </w:r>
+      <w:r>
+        <w:rPr>
+          <w:rFonts w:ascii="Arial" w:hAnsi="Arial" w:cs="Arial"/>
+          <w:sz w:val="22"/>
+          <w:szCs w:val="22"/>
+        </w:rPr>
+        <w:t>deficiency</w:t>
+      </w:r>
+    </w:p>
+    <w:p>
+      <w:pPr>
+        <w:pStyle w:val="Heading3"/>
+        <w:spacing w:after="240"/>
+      </w:pPr>
+      <w:bookmarkStart w:id="16" w:name="work-product-wp-06-02-cybersecurity-case"/>
+      <w:r>
+        <w:t>Discussion</w:t>
+      </w:r>
+    </w:p>
+    <w:p>
+      <w:pPr>
+        <w:pStyle w:val="Compact"/>
+        <w:spacing w:after="240"/>
+        <w:jc w:val="both"/>
+        <w:rPr>
+          <w:rFonts w:ascii="Arial" w:hAnsi="Arial" w:cs="Arial"/>
+          <w:sz w:val="22"/>
+          <w:szCs w:val="22"/>
+          <w:lang w:val="en"/>
+        </w:rPr>
+      </w:pPr>
+      <w:r>
+        <w:rPr>
+          <w:rFonts w:ascii="Arial" w:hAnsi="Arial" w:cs="Arial"/>
+          <w:sz w:val="22"/>
+          <w:szCs w:val="22"/>
+          <w:lang w:val="en"/>
+        </w:rPr>
+        <w:t>Although the</w:t>
+      </w:r>
+      <w:r>
+        <w:rPr>
+          <w:rFonts w:ascii="Arial" w:hAnsi="Arial" w:cs="Arial"/>
+          <w:sz w:val="22"/>
+          <w:szCs w:val="22"/>
+          <w:lang w:val="en"/>
         </w:rPr>
         <w:t xml:space="preserve"> </w:t>
       </w:r>
       <w:r>
         <w:rPr>
           <w:rFonts w:ascii="Arial" w:hAnsi="Arial" w:cs="Arial"/>
-          <w:sz w:val="22"/>
-          <w:szCs w:val="22"/>
-        </w:rPr>
-        <w:t xml:space="preserve">documentation </w:t>
-      </w:r>
-      <w:r>
-        <w:rPr>
-          <w:rFonts w:ascii="Arial" w:hAnsi="Arial" w:cs="Arial"/>
-          <w:sz w:val="22"/>
-          <w:szCs w:val="22"/>
-        </w:rPr>
-        <w:t>deficiency</w:t>
-      </w:r>
-    </w:p>
-    <w:p>
-      <w:pPr>
-        <w:pStyle w:val="Heading2"/>
-        <w:jc w:val="both"/>
-      </w:pPr>
-      <w:bookmarkStart w:id="16" w:name="work-product-wp-06-02-cybersecurity-case"/>
+          <w:b/>
+          <w:bCs/>
+          <w:sz w:val="22"/>
+          <w:szCs w:val="22"/>
+          <w:lang w:val="en"/>
+        </w:rPr>
+        <w:t>AVCDL</w:t>
+      </w:r>
+      <w:r>
+        <w:rPr>
+          <w:rFonts w:ascii="Arial" w:hAnsi="Arial" w:cs="Arial"/>
+          <w:sz w:val="22"/>
+          <w:szCs w:val="22"/>
+          <w:lang w:val="en"/>
+        </w:rPr>
+        <w:t xml:space="preserve"> </w:t>
+      </w:r>
+      <w:r>
+        <w:rPr>
+          <w:rFonts w:ascii="Arial" w:hAnsi="Arial" w:cs="Arial"/>
+          <w:sz w:val="22"/>
+          <w:szCs w:val="22"/>
+          <w:lang w:val="en"/>
+        </w:rPr>
+        <w:t xml:space="preserve">does not directly address this work product, as it is an organization-level responsibility, there is discussion in the </w:t>
+      </w:r>
+      <w:r>
+        <w:rPr>
+          <w:rFonts w:ascii="Arial" w:hAnsi="Arial" w:cs="Arial"/>
+          <w:b/>
+          <w:bCs/>
+          <w:sz w:val="22"/>
+          <w:szCs w:val="22"/>
+          <w:lang w:val="en"/>
+        </w:rPr>
+        <w:t>AVCDL</w:t>
+      </w:r>
+      <w:r>
+        <w:rPr>
+          <w:rFonts w:ascii="Arial" w:hAnsi="Arial" w:cs="Arial"/>
+          <w:sz w:val="22"/>
+          <w:szCs w:val="22"/>
+          <w:lang w:val="en"/>
+        </w:rPr>
+        <w:t xml:space="preserve"> primary document and </w:t>
+      </w:r>
+      <w:r>
+        <w:rPr>
+          <w:rFonts w:ascii="Arial" w:hAnsi="Arial" w:cs="Arial"/>
+          <w:b/>
+          <w:bCs/>
+          <w:sz w:val="22"/>
+          <w:szCs w:val="22"/>
+          <w:lang w:val="en"/>
+        </w:rPr>
+        <w:t>AVCDL</w:t>
+      </w:r>
+      <w:r>
+        <w:rPr>
+          <w:rFonts w:ascii="Arial" w:hAnsi="Arial" w:cs="Arial"/>
+          <w:sz w:val="22"/>
+          <w:szCs w:val="22"/>
+          <w:lang w:val="en"/>
+        </w:rPr>
+        <w:t xml:space="preserve"> phase requirements which support the organization in fulfilling this work product</w:t>
+      </w:r>
+      <w:r>
+        <w:rPr>
+          <w:rFonts w:ascii="Arial" w:hAnsi="Arial" w:cs="Arial"/>
+          <w:sz w:val="22"/>
+          <w:szCs w:val="22"/>
+          <w:lang w:val="en"/>
+        </w:rPr>
+        <w:t>.</w:t>
+      </w:r>
+    </w:p>
+    <w:p>
+      <w:pPr>
+        <w:pStyle w:val="Compact"/>
+        <w:tabs>
+          <w:tab w:val="left" w:pos="2160"/>
+        </w:tabs>
+        <w:spacing w:after="0"/>
+        <w:rPr>
+          <w:rFonts w:ascii="Arial" w:hAnsi="Arial" w:cs="Arial"/>
+          <w:color w:val="0070C0"/>
+          <w:sz w:val="22"/>
+          <w:szCs w:val="22"/>
+        </w:rPr>
+      </w:pPr>
+      <w:r>
+        <w:rPr>
+          <w:rFonts w:ascii="Arial" w:hAnsi="Arial" w:cs="Arial"/>
+          <w:color w:val="0070C0"/>
+          <w:sz w:val="22"/>
+          <w:szCs w:val="22"/>
+          <w:lang w:val="en"/>
+        </w:rPr>
+        <w:t>[Foundation-2]</w:t>
+      </w:r>
+      <w:r>
+        <w:rPr>
+          <w:rFonts w:ascii="Arial" w:hAnsi="Arial" w:cs="Arial"/>
+          <w:color w:val="0070C0"/>
+          <w:sz w:val="22"/>
+          <w:szCs w:val="22"/>
+          <w:lang w:val="en"/>
+        </w:rPr>
+        <w:tab/>
+        <w:t>Roles and Responsibilities Document (Foundation-2.1)</w:t>
+      </w:r>
+    </w:p>
+    <w:p>
+      <w:pPr>
+        <w:pStyle w:val="Compact"/>
+        <w:tabs>
+          <w:tab w:val="left" w:pos="2160"/>
+        </w:tabs>
+        <w:spacing w:after="240"/>
+        <w:rPr>
+          <w:rFonts w:ascii="Arial" w:hAnsi="Arial" w:cs="Arial"/>
+          <w:color w:val="0070C0"/>
+          <w:sz w:val="22"/>
+          <w:szCs w:val="22"/>
+        </w:rPr>
+      </w:pPr>
+      <w:r>
+        <w:rPr>
+          <w:rFonts w:ascii="Arial" w:hAnsi="Arial" w:cs="Arial"/>
+          <w:color w:val="0070C0"/>
+          <w:sz w:val="22"/>
+          <w:szCs w:val="22"/>
+          <w:lang w:val="en"/>
+        </w:rPr>
+        <w:t>[Supplier-3]</w:t>
+      </w:r>
+      <w:r>
+        <w:rPr>
+          <w:rFonts w:ascii="Arial" w:hAnsi="Arial" w:cs="Arial"/>
+          <w:color w:val="0070C0"/>
+          <w:sz w:val="22"/>
+          <w:szCs w:val="22"/>
+          <w:lang w:val="en"/>
+        </w:rPr>
+        <w:tab/>
+        <w:t>Cybersecurity Interface Agreement (Supplier-3.1)</w:t>
+      </w:r>
+    </w:p>
+    <w:p>
+      <w:pPr>
+        <w:pStyle w:val="Heading3"/>
+      </w:pPr>
       <w:r>
         <w:t>WP-06-02: Cybersecurity case</w:t>
       </w:r>
@@ -2317,6 +3345,32 @@
     </w:p>
     <w:p>
       <w:pPr>
+        <w:spacing w:after="240"/>
+        <w:ind w:left="720" w:hanging="720"/>
+        <w:jc w:val="both"/>
+      </w:pPr>
+      <w:r>
+        <w:rPr>
+          <w:b/>
+          <w:bCs/>
+          <w:color w:val="0070C0"/>
+        </w:rPr>
+        <w:t>Note:</w:t>
+      </w:r>
+      <w:r>
+        <w:rPr>
+          <w:b/>
+          <w:bCs/>
+          <w:color w:val="0070C0"/>
+        </w:rPr>
+        <w:tab/>
+      </w:r>
+      <w:r>
+        <w:t>This work product is addressed in the organizational-level documentation.</w:t>
+      </w:r>
+    </w:p>
+    <w:p>
+      <w:pPr>
         <w:pStyle w:val="Compact"/>
         <w:tabs>
           <w:tab w:val="left" w:pos="1350"/>
@@ -2349,17 +3403,56 @@
     </w:p>
     <w:p>
       <w:pPr>
-        <w:pStyle w:val="Heading2"/>
-        <w:jc w:val="both"/>
+        <w:spacing w:line="240" w:lineRule="auto"/>
+        <w:rPr>
+          <w:color w:val="434343"/>
+          <w:sz w:val="28"/>
+          <w:szCs w:val="28"/>
+        </w:rPr>
       </w:pPr>
       <w:bookmarkStart w:id="17" w:name="X7a19acc2cb572a951fd9741fd499ee36180704c"/>
       <w:r>
+        <w:br w:type="page"/>
+      </w:r>
+    </w:p>
+    <w:p>
+      <w:pPr>
+        <w:pStyle w:val="Heading3"/>
+      </w:pPr>
+      <w:r>
+        <w:lastRenderedPageBreak/>
         <w:t>WP-06-03: Cybersecurity assessment report</w:t>
       </w:r>
       <w:bookmarkEnd w:id="17"/>
     </w:p>
     <w:p>
       <w:pPr>
+        <w:spacing w:after="240"/>
+        <w:ind w:left="720" w:hanging="720"/>
+        <w:jc w:val="both"/>
+      </w:pPr>
+      <w:r>
+        <w:rPr>
+          <w:b/>
+          <w:bCs/>
+          <w:color w:val="0070C0"/>
+        </w:rPr>
+        <w:t>Note:</w:t>
+      </w:r>
+      <w:r>
+        <w:rPr>
+          <w:b/>
+          <w:bCs/>
+          <w:color w:val="0070C0"/>
+        </w:rPr>
+        <w:tab/>
+      </w:r>
+      <w:r>
+        <w:t>This work product is addressed in the organizational-level documentation.</w:t>
+      </w:r>
+    </w:p>
+    <w:p>
+      <w:pPr>
         <w:pStyle w:val="Compact"/>
         <w:tabs>
           <w:tab w:val="left" w:pos="1350"/>
@@ -2481,15 +3574,7 @@
           <w:sz w:val="22"/>
           <w:szCs w:val="22"/>
         </w:rPr>
-        <w:t>assessment rationale</w:t>
-      </w:r>
-      <w:r>
-        <w:rPr>
-          <w:rFonts w:ascii="Arial" w:hAnsi="Arial" w:cs="Arial"/>
-          <w:sz w:val="22"/>
-          <w:szCs w:val="22"/>
-        </w:rPr>
-        <w:t xml:space="preserve"> </w:t>
+        <w:t xml:space="preserve">assessment rationale </w:t>
       </w:r>
       <w:r>
         <w:rPr>
@@ -2822,13 +3907,173 @@
     </w:p>
     <w:p>
       <w:pPr>
-        <w:pStyle w:val="Heading2"/>
+        <w:pStyle w:val="Heading3"/>
+        <w:spacing w:after="240"/>
       </w:pPr>
       <w:bookmarkStart w:id="18" w:name="X6a7e70b9ba06c69160c0cc9eab4b64c524e2ae9"/>
       <w:r>
+        <w:t>Discussion</w:t>
+      </w:r>
+    </w:p>
+    <w:p>
+      <w:pPr>
+        <w:pStyle w:val="Compact"/>
+        <w:spacing w:after="240"/>
+        <w:jc w:val="both"/>
+        <w:rPr>
+          <w:rFonts w:ascii="Arial" w:hAnsi="Arial" w:cs="Arial"/>
+          <w:sz w:val="22"/>
+          <w:szCs w:val="22"/>
+          <w:lang w:val="en"/>
+        </w:rPr>
+      </w:pPr>
+      <w:r>
+        <w:rPr>
+          <w:rFonts w:ascii="Arial" w:hAnsi="Arial" w:cs="Arial"/>
+          <w:sz w:val="22"/>
+          <w:szCs w:val="22"/>
+          <w:lang w:val="en"/>
+        </w:rPr>
+        <w:t>Although the</w:t>
+      </w:r>
+      <w:r>
+        <w:rPr>
+          <w:rFonts w:ascii="Arial" w:hAnsi="Arial" w:cs="Arial"/>
+          <w:sz w:val="22"/>
+          <w:szCs w:val="22"/>
+          <w:lang w:val="en"/>
+        </w:rPr>
+        <w:t xml:space="preserve"> </w:t>
+      </w:r>
+      <w:r>
+        <w:rPr>
+          <w:rFonts w:ascii="Arial" w:hAnsi="Arial" w:cs="Arial"/>
+          <w:b/>
+          <w:bCs/>
+          <w:sz w:val="22"/>
+          <w:szCs w:val="22"/>
+          <w:lang w:val="en"/>
+        </w:rPr>
+        <w:t>AVCDL</w:t>
+      </w:r>
+      <w:r>
+        <w:rPr>
+          <w:rFonts w:ascii="Arial" w:hAnsi="Arial" w:cs="Arial"/>
+          <w:sz w:val="22"/>
+          <w:szCs w:val="22"/>
+          <w:lang w:val="en"/>
+        </w:rPr>
+        <w:t xml:space="preserve"> </w:t>
+      </w:r>
+      <w:r>
+        <w:rPr>
+          <w:rFonts w:ascii="Arial" w:hAnsi="Arial" w:cs="Arial"/>
+          <w:sz w:val="22"/>
+          <w:szCs w:val="22"/>
+          <w:lang w:val="en"/>
+        </w:rPr>
+        <w:t xml:space="preserve">does not directly address this work product, as it is an organization-level responsibility, there are </w:t>
+      </w:r>
+      <w:r>
+        <w:rPr>
+          <w:rFonts w:ascii="Arial" w:hAnsi="Arial" w:cs="Arial"/>
+          <w:b/>
+          <w:bCs/>
+          <w:sz w:val="22"/>
+          <w:szCs w:val="22"/>
+          <w:lang w:val="en"/>
+        </w:rPr>
+        <w:t>AVCDL</w:t>
+      </w:r>
+      <w:r>
+        <w:rPr>
+          <w:rFonts w:ascii="Arial" w:hAnsi="Arial" w:cs="Arial"/>
+          <w:sz w:val="22"/>
+          <w:szCs w:val="22"/>
+          <w:lang w:val="en"/>
+        </w:rPr>
+        <w:t xml:space="preserve"> phase requirements which support the organization in fulfilling this work product</w:t>
+      </w:r>
+      <w:r>
+        <w:rPr>
+          <w:rFonts w:ascii="Arial" w:hAnsi="Arial" w:cs="Arial"/>
+          <w:sz w:val="22"/>
+          <w:szCs w:val="22"/>
+          <w:lang w:val="en"/>
+        </w:rPr>
+        <w:t>.</w:t>
+      </w:r>
+    </w:p>
+    <w:p>
+      <w:pPr>
+        <w:pStyle w:val="Compact"/>
+        <w:tabs>
+          <w:tab w:val="left" w:pos="2160"/>
+        </w:tabs>
+        <w:spacing w:after="240"/>
+        <w:rPr>
+          <w:rFonts w:ascii="Arial" w:hAnsi="Arial" w:cs="Arial"/>
+          <w:color w:val="0070C0"/>
+          <w:sz w:val="22"/>
+          <w:szCs w:val="22"/>
+        </w:rPr>
+      </w:pPr>
+      <w:r>
+        <w:rPr>
+          <w:rFonts w:ascii="Arial" w:hAnsi="Arial" w:cs="Arial"/>
+          <w:color w:val="0070C0"/>
+          <w:sz w:val="22"/>
+          <w:szCs w:val="22"/>
+          <w:lang w:val="en"/>
+        </w:rPr>
+        <w:t>[Design-2]</w:t>
+      </w:r>
+      <w:r>
+        <w:rPr>
+          <w:rFonts w:ascii="Arial" w:hAnsi="Arial" w:cs="Arial"/>
+          <w:color w:val="0070C0"/>
+          <w:sz w:val="22"/>
+          <w:szCs w:val="22"/>
+          <w:lang w:val="en"/>
+        </w:rPr>
+        <w:tab/>
+        <w:t>Security Design Review Report (Design-2.1)</w:t>
+      </w:r>
+    </w:p>
+    <w:p>
+      <w:pPr>
+        <w:pStyle w:val="Heading3"/>
+      </w:pPr>
+      <w:r>
         <w:t>WP-06-04: Release for post-development report</w:t>
       </w:r>
       <w:bookmarkEnd w:id="18"/>
+    </w:p>
+    <w:p>
+      <w:pPr>
+        <w:spacing w:after="240"/>
+        <w:ind w:left="720" w:hanging="720"/>
+        <w:jc w:val="both"/>
+      </w:pPr>
+      <w:r>
+        <w:rPr>
+          <w:b/>
+          <w:bCs/>
+          <w:color w:val="0070C0"/>
+        </w:rPr>
+        <w:t>Note:</w:t>
+      </w:r>
+      <w:r>
+        <w:rPr>
+          <w:b/>
+          <w:bCs/>
+          <w:color w:val="0070C0"/>
+        </w:rPr>
+        <w:tab/>
+      </w:r>
+      <w:r>
+        <w:t>This work product is addressed in the organizational-level documentation.</w:t>
+      </w:r>
     </w:p>
     <w:p>
       <w:pPr>
@@ -2946,6 +4191,213 @@
       <w:bookmarkStart w:id="22" w:name="X77b050fe39b1e8cc7c7a22841c7cc77d10ba2e3"/>
       <w:bookmarkStart w:id="23" w:name="isosae-21434-risk-assessment-8"/>
       <w:bookmarkEnd w:id="19"/>
+    </w:p>
+    <w:p>
+      <w:pPr>
+        <w:pStyle w:val="Heading3"/>
+        <w:spacing w:after="240"/>
+      </w:pPr>
+      <w:r>
+        <w:t>Discussion</w:t>
+      </w:r>
+    </w:p>
+    <w:p>
+      <w:pPr>
+        <w:pStyle w:val="Compact"/>
+        <w:spacing w:after="240"/>
+        <w:jc w:val="both"/>
+        <w:rPr>
+          <w:rFonts w:ascii="Arial" w:hAnsi="Arial" w:cs="Arial"/>
+          <w:sz w:val="22"/>
+          <w:szCs w:val="22"/>
+          <w:lang w:val="en"/>
+        </w:rPr>
+      </w:pPr>
+      <w:r>
+        <w:rPr>
+          <w:rFonts w:ascii="Arial" w:hAnsi="Arial" w:cs="Arial"/>
+          <w:sz w:val="22"/>
+          <w:szCs w:val="22"/>
+          <w:lang w:val="en"/>
+        </w:rPr>
+        <w:t>Although the</w:t>
+      </w:r>
+      <w:r>
+        <w:rPr>
+          <w:rFonts w:ascii="Arial" w:hAnsi="Arial" w:cs="Arial"/>
+          <w:sz w:val="22"/>
+          <w:szCs w:val="22"/>
+          <w:lang w:val="en"/>
+        </w:rPr>
+        <w:t xml:space="preserve"> </w:t>
+      </w:r>
+      <w:r>
+        <w:rPr>
+          <w:rFonts w:ascii="Arial" w:hAnsi="Arial" w:cs="Arial"/>
+          <w:b/>
+          <w:bCs/>
+          <w:sz w:val="22"/>
+          <w:szCs w:val="22"/>
+          <w:lang w:val="en"/>
+        </w:rPr>
+        <w:t>AVCDL</w:t>
+      </w:r>
+      <w:r>
+        <w:rPr>
+          <w:rFonts w:ascii="Arial" w:hAnsi="Arial" w:cs="Arial"/>
+          <w:sz w:val="22"/>
+          <w:szCs w:val="22"/>
+          <w:lang w:val="en"/>
+        </w:rPr>
+        <w:t xml:space="preserve"> </w:t>
+      </w:r>
+      <w:r>
+        <w:rPr>
+          <w:rFonts w:ascii="Arial" w:hAnsi="Arial" w:cs="Arial"/>
+          <w:sz w:val="22"/>
+          <w:szCs w:val="22"/>
+          <w:lang w:val="en"/>
+        </w:rPr>
+        <w:t xml:space="preserve">does not directly address this work product, as it is an organization-level responsibility, there are </w:t>
+      </w:r>
+      <w:r>
+        <w:rPr>
+          <w:rFonts w:ascii="Arial" w:hAnsi="Arial" w:cs="Arial"/>
+          <w:b/>
+          <w:bCs/>
+          <w:sz w:val="22"/>
+          <w:szCs w:val="22"/>
+          <w:lang w:val="en"/>
+        </w:rPr>
+        <w:t>AVCDL</w:t>
+      </w:r>
+      <w:r>
+        <w:rPr>
+          <w:rFonts w:ascii="Arial" w:hAnsi="Arial" w:cs="Arial"/>
+          <w:sz w:val="22"/>
+          <w:szCs w:val="22"/>
+          <w:lang w:val="en"/>
+        </w:rPr>
+        <w:t xml:space="preserve"> phase requirements which support the organization in fulfilling this work product</w:t>
+      </w:r>
+      <w:r>
+        <w:rPr>
+          <w:rFonts w:ascii="Arial" w:hAnsi="Arial" w:cs="Arial"/>
+          <w:sz w:val="22"/>
+          <w:szCs w:val="22"/>
+          <w:lang w:val="en"/>
+        </w:rPr>
+        <w:t>.</w:t>
+      </w:r>
+    </w:p>
+    <w:p>
+      <w:pPr>
+        <w:pStyle w:val="Compact"/>
+        <w:tabs>
+          <w:tab w:val="left" w:pos="2160"/>
+        </w:tabs>
+        <w:spacing w:after="240"/>
+        <w:rPr>
+          <w:rFonts w:ascii="Arial" w:hAnsi="Arial" w:cs="Arial"/>
+          <w:color w:val="0070C0"/>
+          <w:sz w:val="22"/>
+          <w:szCs w:val="22"/>
+        </w:rPr>
+      </w:pPr>
+      <w:r>
+        <w:rPr>
+          <w:rFonts w:ascii="Arial" w:hAnsi="Arial" w:cs="Arial"/>
+          <w:color w:val="0070C0"/>
+          <w:sz w:val="22"/>
+          <w:szCs w:val="22"/>
+          <w:lang w:val="en"/>
+        </w:rPr>
+        <w:t>[</w:t>
+      </w:r>
+      <w:r>
+        <w:rPr>
+          <w:rFonts w:ascii="Arial" w:hAnsi="Arial" w:cs="Arial"/>
+          <w:color w:val="0070C0"/>
+          <w:sz w:val="22"/>
+          <w:szCs w:val="22"/>
+          <w:lang w:val="en"/>
+        </w:rPr>
+        <w:t>Release</w:t>
+      </w:r>
+      <w:r>
+        <w:rPr>
+          <w:rFonts w:ascii="Arial" w:hAnsi="Arial" w:cs="Arial"/>
+          <w:color w:val="0070C0"/>
+          <w:sz w:val="22"/>
+          <w:szCs w:val="22"/>
+          <w:lang w:val="en"/>
+        </w:rPr>
+        <w:t>-1]</w:t>
+      </w:r>
+      <w:r>
+        <w:rPr>
+          <w:rFonts w:ascii="Arial" w:hAnsi="Arial" w:cs="Arial"/>
+          <w:color w:val="0070C0"/>
+          <w:sz w:val="22"/>
+          <w:szCs w:val="22"/>
+          <w:lang w:val="en"/>
+        </w:rPr>
+        <w:tab/>
+      </w:r>
+      <w:r>
+        <w:rPr>
+          <w:rFonts w:ascii="Arial" w:hAnsi="Arial" w:cs="Arial"/>
+          <w:color w:val="0070C0"/>
+          <w:sz w:val="22"/>
+          <w:szCs w:val="22"/>
+          <w:lang w:val="en"/>
+        </w:rPr>
+        <w:t>Final Security Review</w:t>
+      </w:r>
+      <w:r>
+        <w:rPr>
+          <w:rFonts w:ascii="Arial" w:hAnsi="Arial" w:cs="Arial"/>
+          <w:color w:val="0070C0"/>
+          <w:sz w:val="22"/>
+          <w:szCs w:val="22"/>
+          <w:lang w:val="en"/>
+        </w:rPr>
+        <w:t xml:space="preserve"> Report (</w:t>
+      </w:r>
+      <w:r>
+        <w:rPr>
+          <w:rFonts w:ascii="Arial" w:hAnsi="Arial" w:cs="Arial"/>
+          <w:color w:val="0070C0"/>
+          <w:sz w:val="22"/>
+          <w:szCs w:val="22"/>
+          <w:lang w:val="en"/>
+        </w:rPr>
+        <w:t>Release</w:t>
+      </w:r>
+      <w:r>
+        <w:rPr>
+          <w:rFonts w:ascii="Arial" w:hAnsi="Arial" w:cs="Arial"/>
+          <w:color w:val="0070C0"/>
+          <w:sz w:val="22"/>
+          <w:szCs w:val="22"/>
+          <w:lang w:val="en"/>
+        </w:rPr>
+        <w:t>-1.1)</w:t>
+      </w:r>
+    </w:p>
+    <w:p>
+      <w:pPr>
+        <w:pStyle w:val="Compact"/>
+        <w:tabs>
+          <w:tab w:val="left" w:pos="1350"/>
+        </w:tabs>
+        <w:jc w:val="both"/>
+        <w:rPr>
+          <w:rFonts w:ascii="Arial" w:hAnsi="Arial" w:cs="Arial"/>
+          <w:sz w:val="22"/>
+          <w:szCs w:val="22"/>
+        </w:rPr>
+      </w:pPr>
       <w:r>
         <w:br w:type="page"/>
       </w:r>
@@ -2970,7 +4422,7 @@
     <w:p>
       <w:pPr>
         <w:pStyle w:val="BlockText"/>
-        <w:ind w:left="0"/>
+        <w:ind w:left="720" w:hanging="720"/>
         <w:jc w:val="both"/>
         <w:rPr>
           <w:rFonts w:ascii="Arial" w:hAnsi="Arial" w:cs="Arial"/>
@@ -2982,7 +4434,7 @@
         <w:rPr>
           <w:rFonts w:ascii="Arial" w:hAnsi="Arial" w:cs="Arial"/>
           <w:b/>
-          <w:color w:val="0070C0"/>
+          <w:color w:val="1F497D" w:themeColor="text2"/>
           <w:sz w:val="22"/>
           <w:szCs w:val="22"/>
         </w:rPr>
@@ -2991,10 +4443,19 @@
       <w:r>
         <w:rPr>
           <w:rFonts w:ascii="Arial" w:hAnsi="Arial" w:cs="Arial"/>
-          <w:sz w:val="22"/>
-          <w:szCs w:val="22"/>
-        </w:rPr>
-        <w:t xml:space="preserve"> The following t</w:t>
+          <w:color w:val="1F497D" w:themeColor="text2"/>
+          <w:sz w:val="22"/>
+          <w:szCs w:val="22"/>
+        </w:rPr>
+        <w:tab/>
+      </w:r>
+      <w:r>
+        <w:rPr>
+          <w:rFonts w:ascii="Arial" w:hAnsi="Arial" w:cs="Arial"/>
+          <w:sz w:val="22"/>
+          <w:szCs w:val="22"/>
+        </w:rPr>
+        <w:t>The following t</w:t>
       </w:r>
       <w:r>
         <w:rPr>
@@ -3031,11 +4492,7 @@
     </w:p>
     <w:p>
       <w:pPr>
-        <w:pStyle w:val="Heading2"/>
-        <w:tabs>
-          <w:tab w:val="left" w:pos="1800"/>
-        </w:tabs>
-        <w:jc w:val="both"/>
+        <w:pStyle w:val="Heading3"/>
       </w:pPr>
       <w:r>
         <w:t>WP-07-X1: Supplier Capability</w:t>
@@ -3056,22 +4513,247 @@
         <w:tab/>
       </w:r>
       <w:r>
-        <w:t>evaluate</w:t>
-      </w:r>
-      <w:r>
-        <w:t xml:space="preserve"> </w:t>
-      </w:r>
-      <w:r>
+        <w:t xml:space="preserve">evaluate supplier cybersecurity </w:t>
+      </w:r>
+      <w:r>
+        <w:t>capability</w:t>
+      </w:r>
+    </w:p>
+    <w:p>
+      <w:pPr>
+        <w:tabs>
+          <w:tab w:val="left" w:pos="1350"/>
+        </w:tabs>
+        <w:spacing w:after="240"/>
+        <w:ind w:left="1354" w:hanging="1354"/>
+        <w:jc w:val="both"/>
+      </w:pPr>
+      <w:r>
+        <w:t>[RQ-07-02]</w:t>
+      </w:r>
+      <w:r>
+        <w:tab/>
         <w:t>supplier</w:t>
       </w:r>
       <w:r>
-        <w:t xml:space="preserve"> </w:t>
-      </w:r>
-      <w:r>
-        <w:t xml:space="preserve">cybersecurity </w:t>
-      </w:r>
-      <w:r>
-        <w:t>capability</w:t>
+        <w:t>-provided</w:t>
+      </w:r>
+      <w:r>
+        <w:t xml:space="preserve"> capability </w:t>
+      </w:r>
+      <w:r>
+        <w:t>documentation</w:t>
+      </w:r>
+    </w:p>
+    <w:p>
+      <w:pPr>
+        <w:pStyle w:val="Compact"/>
+        <w:tabs>
+          <w:tab w:val="left" w:pos="1620"/>
+        </w:tabs>
+        <w:ind w:left="1620" w:hanging="1620"/>
+        <w:jc w:val="both"/>
+        <w:rPr>
+          <w:rFonts w:ascii="Arial" w:hAnsi="Arial" w:cs="Arial"/>
+          <w:color w:val="0070C0"/>
+          <w:sz w:val="22"/>
+          <w:szCs w:val="22"/>
+        </w:rPr>
+      </w:pPr>
+      <w:r>
+        <w:rPr>
+          <w:rFonts w:ascii="Arial" w:hAnsi="Arial" w:cs="Arial"/>
+          <w:color w:val="0070C0"/>
+          <w:sz w:val="22"/>
+          <w:szCs w:val="22"/>
+        </w:rPr>
+        <w:t>[</w:t>
+      </w:r>
+      <w:r>
+        <w:rPr>
+          <w:rFonts w:ascii="Arial" w:hAnsi="Arial" w:cs="Arial"/>
+          <w:color w:val="0070C0"/>
+          <w:sz w:val="22"/>
+          <w:szCs w:val="22"/>
+        </w:rPr>
+        <w:t>Supplier</w:t>
+      </w:r>
+      <w:r>
+        <w:rPr>
+          <w:rFonts w:ascii="Arial" w:hAnsi="Arial" w:cs="Arial"/>
+          <w:color w:val="0070C0"/>
+          <w:sz w:val="22"/>
+          <w:szCs w:val="22"/>
+        </w:rPr>
+        <w:t>-</w:t>
+      </w:r>
+      <w:r>
+        <w:rPr>
+          <w:rFonts w:ascii="Arial" w:hAnsi="Arial" w:cs="Arial"/>
+          <w:color w:val="0070C0"/>
+          <w:sz w:val="22"/>
+          <w:szCs w:val="22"/>
+        </w:rPr>
+        <w:t>1</w:t>
+      </w:r>
+      <w:r>
+        <w:rPr>
+          <w:rFonts w:ascii="Arial" w:hAnsi="Arial" w:cs="Arial"/>
+          <w:color w:val="0070C0"/>
+          <w:sz w:val="22"/>
+          <w:szCs w:val="22"/>
+        </w:rPr>
+        <w:t>]</w:t>
+      </w:r>
+      <w:r>
+        <w:rPr>
+          <w:rFonts w:ascii="Arial" w:hAnsi="Arial" w:cs="Arial"/>
+          <w:color w:val="0070C0"/>
+          <w:sz w:val="22"/>
+          <w:szCs w:val="22"/>
+        </w:rPr>
+        <w:tab/>
+      </w:r>
+      <w:r>
+        <w:rPr>
+          <w:rFonts w:ascii="Arial" w:hAnsi="Arial" w:cs="Arial"/>
+          <w:color w:val="0070C0"/>
+          <w:sz w:val="22"/>
+          <w:szCs w:val="22"/>
+        </w:rPr>
+        <w:t>AVCMDS</w:t>
+      </w:r>
+      <w:r>
+        <w:rPr>
+          <w:rFonts w:ascii="Arial" w:hAnsi="Arial" w:cs="Arial"/>
+          <w:color w:val="0070C0"/>
+          <w:sz w:val="22"/>
+          <w:szCs w:val="22"/>
+        </w:rPr>
+        <w:t xml:space="preserve"> (</w:t>
+      </w:r>
+      <w:r>
+        <w:rPr>
+          <w:rFonts w:ascii="Arial" w:hAnsi="Arial" w:cs="Arial"/>
+          <w:color w:val="0070C0"/>
+          <w:sz w:val="22"/>
+          <w:szCs w:val="22"/>
+        </w:rPr>
+        <w:t>Supplier</w:t>
+      </w:r>
+      <w:r>
+        <w:rPr>
+          <w:rFonts w:ascii="Arial" w:hAnsi="Arial" w:cs="Arial"/>
+          <w:color w:val="0070C0"/>
+          <w:sz w:val="22"/>
+          <w:szCs w:val="22"/>
+        </w:rPr>
+        <w:t>-</w:t>
+      </w:r>
+      <w:r>
+        <w:rPr>
+          <w:rFonts w:ascii="Arial" w:hAnsi="Arial" w:cs="Arial"/>
+          <w:color w:val="0070C0"/>
+          <w:sz w:val="22"/>
+          <w:szCs w:val="22"/>
+        </w:rPr>
+        <w:t>1</w:t>
+      </w:r>
+      <w:r>
+        <w:rPr>
+          <w:rFonts w:ascii="Arial" w:hAnsi="Arial" w:cs="Arial"/>
+          <w:color w:val="0070C0"/>
+          <w:sz w:val="22"/>
+          <w:szCs w:val="22"/>
+        </w:rPr>
+        <w:t>.1)</w:t>
+      </w:r>
+    </w:p>
+    <w:p>
+      <w:pPr>
+        <w:pStyle w:val="Compact"/>
+        <w:tabs>
+          <w:tab w:val="left" w:pos="1620"/>
+        </w:tabs>
+        <w:ind w:left="1620" w:hanging="1620"/>
+        <w:jc w:val="both"/>
+        <w:rPr>
+          <w:rFonts w:ascii="Arial" w:hAnsi="Arial" w:cs="Arial"/>
+          <w:color w:val="0070C0"/>
+          <w:sz w:val="22"/>
+          <w:szCs w:val="22"/>
+        </w:rPr>
+      </w:pPr>
+      <w:r>
+        <w:rPr>
+          <w:rFonts w:ascii="Arial" w:hAnsi="Arial" w:cs="Arial"/>
+          <w:color w:val="0070C0"/>
+          <w:sz w:val="22"/>
+          <w:szCs w:val="22"/>
+        </w:rPr>
+        <w:t>[</w:t>
+      </w:r>
+      <w:r>
+        <w:rPr>
+          <w:rFonts w:ascii="Arial" w:hAnsi="Arial" w:cs="Arial"/>
+          <w:color w:val="0070C0"/>
+          <w:sz w:val="22"/>
+          <w:szCs w:val="22"/>
+        </w:rPr>
+        <w:t>Supplier</w:t>
+      </w:r>
+      <w:r>
+        <w:rPr>
+          <w:rFonts w:ascii="Arial" w:hAnsi="Arial" w:cs="Arial"/>
+          <w:color w:val="0070C0"/>
+          <w:sz w:val="22"/>
+          <w:szCs w:val="22"/>
+        </w:rPr>
+        <w:t>-</w:t>
+      </w:r>
+      <w:r>
+        <w:rPr>
+          <w:rFonts w:ascii="Arial" w:hAnsi="Arial" w:cs="Arial"/>
+          <w:color w:val="0070C0"/>
+          <w:sz w:val="22"/>
+          <w:szCs w:val="22"/>
+        </w:rPr>
+        <w:t>2</w:t>
+      </w:r>
+      <w:r>
+        <w:rPr>
+          <w:rFonts w:ascii="Arial" w:hAnsi="Arial" w:cs="Arial"/>
+          <w:color w:val="0070C0"/>
+          <w:sz w:val="22"/>
+          <w:szCs w:val="22"/>
+        </w:rPr>
+        <w:t>]</w:t>
+      </w:r>
+      <w:r>
+        <w:rPr>
+          <w:rFonts w:ascii="Arial" w:hAnsi="Arial" w:cs="Arial"/>
+          <w:color w:val="0070C0"/>
+          <w:sz w:val="22"/>
+          <w:szCs w:val="22"/>
+        </w:rPr>
+        <w:tab/>
+      </w:r>
+      <w:r>
+        <w:rPr>
+          <w:rFonts w:ascii="Arial" w:hAnsi="Arial" w:cs="Arial"/>
+          <w:color w:val="0070C0"/>
+          <w:sz w:val="22"/>
+          <w:szCs w:val="22"/>
+        </w:rPr>
+        <w:t>Supplier Self-reported Maturity (Supplier-2.1)</w:t>
+      </w:r>
+    </w:p>
+    <w:p>
+      <w:pPr>
+        <w:pStyle w:val="Heading3"/>
+      </w:pPr>
+      <w:r>
+        <w:t>WP-07-X2: Supplier Cybersecurity Quote</w:t>
       </w:r>
     </w:p>
     <w:p>
@@ -3079,44 +4761,7 @@
         <w:tabs>
           <w:tab w:val="left" w:pos="1350"/>
         </w:tabs>
-        <w:ind w:left="1350" w:hanging="1350"/>
-        <w:jc w:val="both"/>
-      </w:pPr>
-      <w:r>
-        <w:t>[RQ-07-02]</w:t>
-      </w:r>
-      <w:r>
-        <w:tab/>
-        <w:t>supplier</w:t>
-      </w:r>
-      <w:r>
-        <w:t>-provided</w:t>
-      </w:r>
-      <w:r>
-        <w:t xml:space="preserve"> capability </w:t>
-      </w:r>
-      <w:r>
-        <w:t>documentation</w:t>
-      </w:r>
-    </w:p>
-    <w:p>
-      <w:pPr>
-        <w:pStyle w:val="Heading2"/>
-        <w:tabs>
-          <w:tab w:val="left" w:pos="1800"/>
-        </w:tabs>
-        <w:jc w:val="both"/>
-      </w:pPr>
-      <w:r>
-        <w:t>WP-07-X2: Supplier Cybersecurity Quote</w:t>
-      </w:r>
-    </w:p>
-    <w:p>
-      <w:pPr>
-        <w:tabs>
-          <w:tab w:val="left" w:pos="1350"/>
-        </w:tabs>
-        <w:spacing w:line="240" w:lineRule="auto"/>
+        <w:spacing w:after="240" w:line="240" w:lineRule="auto"/>
         <w:ind w:left="1354" w:hanging="1354"/>
         <w:jc w:val="both"/>
       </w:pPr>
@@ -3138,13 +4783,32 @@
     </w:p>
     <w:p>
       <w:pPr>
-        <w:pStyle w:val="Heading2"/>
-        <w:tabs>
-          <w:tab w:val="left" w:pos="1800"/>
-        </w:tabs>
+        <w:ind w:left="720" w:hanging="720"/>
         <w:jc w:val="both"/>
       </w:pPr>
       <w:bookmarkStart w:id="24" w:name="X9adb3ce61d439cd15b9353e5674cf237f2ecc64"/>
+      <w:r>
+        <w:rPr>
+          <w:b/>
+          <w:bCs/>
+          <w:color w:val="1F497D" w:themeColor="text2"/>
+        </w:rPr>
+        <w:t>Note:</w:t>
+      </w:r>
+      <w:r>
+        <w:rPr>
+          <w:color w:val="0070C0"/>
+        </w:rPr>
+        <w:tab/>
+      </w:r>
+      <w:r>
+        <w:t>The work products related to this requirement are addressed by organization-level processes.</w:t>
+      </w:r>
+    </w:p>
+    <w:p>
+      <w:pPr>
+        <w:pStyle w:val="Heading3"/>
+      </w:pPr>
       <w:r>
         <w:t>WP-07-01: Cybersecurity Interface Agreement</w:t>
       </w:r>
@@ -3231,7 +4895,7 @@
         <w:tabs>
           <w:tab w:val="left" w:pos="1350"/>
         </w:tabs>
-        <w:spacing w:beforeLines="36" w:before="86" w:afterLines="36" w:after="86" w:line="240" w:lineRule="auto"/>
+        <w:spacing w:beforeLines="36" w:before="86" w:after="240" w:line="240" w:lineRule="auto"/>
         <w:ind w:left="1354" w:hanging="1354"/>
         <w:jc w:val="both"/>
       </w:pPr>
@@ -3250,6 +4914,95 @@
       <w:r>
         <w:t>CIA conflict</w:t>
       </w:r>
+    </w:p>
+    <w:p>
+      <w:pPr>
+        <w:pStyle w:val="Compact"/>
+        <w:tabs>
+          <w:tab w:val="left" w:pos="1620"/>
+        </w:tabs>
+        <w:ind w:left="1620" w:hanging="1620"/>
+        <w:jc w:val="both"/>
+        <w:rPr>
+          <w:rFonts w:ascii="Arial" w:hAnsi="Arial" w:cs="Arial"/>
+          <w:color w:val="0070C0"/>
+          <w:sz w:val="22"/>
+          <w:szCs w:val="22"/>
+        </w:rPr>
+      </w:pPr>
+      <w:r>
+        <w:rPr>
+          <w:rFonts w:ascii="Arial" w:hAnsi="Arial" w:cs="Arial"/>
+          <w:color w:val="0070C0"/>
+          <w:sz w:val="22"/>
+          <w:szCs w:val="22"/>
+        </w:rPr>
+        <w:t>[</w:t>
+      </w:r>
+      <w:r>
+        <w:rPr>
+          <w:rFonts w:ascii="Arial" w:hAnsi="Arial" w:cs="Arial"/>
+          <w:color w:val="0070C0"/>
+          <w:sz w:val="22"/>
+          <w:szCs w:val="22"/>
+        </w:rPr>
+        <w:t>Supplier</w:t>
+      </w:r>
+      <w:r>
+        <w:rPr>
+          <w:rFonts w:ascii="Arial" w:hAnsi="Arial" w:cs="Arial"/>
+          <w:color w:val="0070C0"/>
+          <w:sz w:val="22"/>
+          <w:szCs w:val="22"/>
+        </w:rPr>
+        <w:t>-</w:t>
+      </w:r>
+      <w:r>
+        <w:rPr>
+          <w:rFonts w:ascii="Arial" w:hAnsi="Arial" w:cs="Arial"/>
+          <w:color w:val="0070C0"/>
+          <w:sz w:val="22"/>
+          <w:szCs w:val="22"/>
+        </w:rPr>
+        <w:t>3</w:t>
+      </w:r>
+      <w:r>
+        <w:rPr>
+          <w:rFonts w:ascii="Arial" w:hAnsi="Arial" w:cs="Arial"/>
+          <w:color w:val="0070C0"/>
+          <w:sz w:val="22"/>
+          <w:szCs w:val="22"/>
+        </w:rPr>
+        <w:t>]</w:t>
+      </w:r>
+      <w:r>
+        <w:rPr>
+          <w:rFonts w:ascii="Arial" w:hAnsi="Arial" w:cs="Arial"/>
+          <w:color w:val="0070C0"/>
+          <w:sz w:val="22"/>
+          <w:szCs w:val="22"/>
+        </w:rPr>
+        <w:tab/>
+      </w:r>
+      <w:r>
+        <w:rPr>
+          <w:rFonts w:ascii="Arial" w:hAnsi="Arial" w:cs="Arial"/>
+          <w:color w:val="0070C0"/>
+          <w:sz w:val="22"/>
+          <w:szCs w:val="22"/>
+        </w:rPr>
+        <w:t>Cybersecurity Interface Agreement (Supplier-3.1)</w:t>
+      </w:r>
+    </w:p>
+    <w:p>
+      <w:pPr>
+        <w:tabs>
+          <w:tab w:val="left" w:pos="1350"/>
+        </w:tabs>
+        <w:spacing w:beforeLines="36" w:before="86" w:after="240" w:line="240" w:lineRule="auto"/>
+        <w:ind w:left="1354" w:hanging="1354"/>
+        <w:jc w:val="both"/>
+      </w:pPr>
     </w:p>
     <w:p>
       <w:pPr>
@@ -3573,23 +5326,7 @@
           <w:sz w:val="22"/>
           <w:szCs w:val="22"/>
         </w:rPr>
-        <w:t>event</w:t>
-      </w:r>
-      <w:r>
-        <w:rPr>
-          <w:rFonts w:ascii="Arial" w:hAnsi="Arial" w:cs="Arial"/>
-          <w:sz w:val="22"/>
-          <w:szCs w:val="22"/>
-        </w:rPr>
-        <w:t xml:space="preserve"> </w:t>
-      </w:r>
-      <w:r>
-        <w:rPr>
-          <w:rFonts w:ascii="Arial" w:hAnsi="Arial" w:cs="Arial"/>
-          <w:sz w:val="22"/>
-          <w:szCs w:val="22"/>
-        </w:rPr>
-        <w:t>triage</w:t>
+        <w:t>event triage</w:t>
       </w:r>
     </w:p>
     <w:p>
@@ -4248,7 +5985,25 @@
           <w:sz w:val="22"/>
           <w:szCs w:val="22"/>
         </w:rPr>
-        <w:t>[Foundation-11]</w:t>
+        <w:t>[Foundation-</w:t>
+      </w:r>
+      <w:r>
+        <w:rPr>
+          <w:rFonts w:ascii="Arial" w:hAnsi="Arial" w:cs="Arial"/>
+          <w:color w:val="0070C0"/>
+          <w:sz w:val="22"/>
+          <w:szCs w:val="22"/>
+        </w:rPr>
+        <w:t>9</w:t>
+      </w:r>
+      <w:r>
+        <w:rPr>
+          <w:rFonts w:ascii="Arial" w:hAnsi="Arial" w:cs="Arial"/>
+          <w:color w:val="0070C0"/>
+          <w:sz w:val="22"/>
+          <w:szCs w:val="22"/>
+        </w:rPr>
+        <w:t>]</w:t>
       </w:r>
       <w:r>
         <w:rPr>
@@ -7936,7 +9691,7 @@
         <w:rPr>
           <w:rFonts w:ascii="Arial" w:hAnsi="Arial" w:cs="Arial"/>
           <w:b/>
-          <w:color w:val="0070C0"/>
+          <w:color w:val="1F497D" w:themeColor="text2"/>
           <w:sz w:val="22"/>
           <w:szCs w:val="22"/>
         </w:rPr>
@@ -7945,10 +9700,19 @@
       <w:r>
         <w:rPr>
           <w:rFonts w:ascii="Arial" w:hAnsi="Arial" w:cs="Arial"/>
-          <w:sz w:val="22"/>
-          <w:szCs w:val="22"/>
-        </w:rPr>
-        <w:t xml:space="preserve"> The following requirement</w:t>
+          <w:color w:val="1F497D" w:themeColor="text2"/>
+          <w:sz w:val="22"/>
+          <w:szCs w:val="22"/>
+        </w:rPr>
+        <w:t xml:space="preserve"> </w:t>
+      </w:r>
+      <w:r>
+        <w:rPr>
+          <w:rFonts w:ascii="Arial" w:hAnsi="Arial" w:cs="Arial"/>
+          <w:sz w:val="22"/>
+          <w:szCs w:val="22"/>
+        </w:rPr>
+        <w:t>The following requirement</w:t>
       </w:r>
       <w:r>
         <w:rPr>
@@ -8260,7 +10024,7 @@
         <w:rPr>
           <w:rFonts w:ascii="Arial" w:hAnsi="Arial" w:cs="Arial"/>
           <w:b/>
-          <w:color w:val="0070C0"/>
+          <w:color w:val="1F497D" w:themeColor="text2"/>
           <w:sz w:val="22"/>
           <w:szCs w:val="22"/>
         </w:rPr>
@@ -8269,10 +10033,19 @@
       <w:r>
         <w:rPr>
           <w:rFonts w:ascii="Arial" w:hAnsi="Arial" w:cs="Arial"/>
-          <w:sz w:val="22"/>
-          <w:szCs w:val="22"/>
-        </w:rPr>
-        <w:t xml:space="preserve"> The following requirement</w:t>
+          <w:color w:val="1F497D" w:themeColor="text2"/>
+          <w:sz w:val="22"/>
+          <w:szCs w:val="22"/>
+        </w:rPr>
+        <w:t xml:space="preserve"> </w:t>
+      </w:r>
+      <w:r>
+        <w:rPr>
+          <w:rFonts w:ascii="Arial" w:hAnsi="Arial" w:cs="Arial"/>
+          <w:sz w:val="22"/>
+          <w:szCs w:val="22"/>
+        </w:rPr>
+        <w:t>The following requirement</w:t>
       </w:r>
       <w:r>
         <w:rPr>
@@ -8456,10 +10229,45 @@
     </w:p>
     <w:p>
       <w:pPr>
+        <w:ind w:left="720" w:hanging="720"/>
+        <w:jc w:val="both"/>
+      </w:pPr>
+      <w:bookmarkStart w:id="85" w:name="work-product-wp-08-01-damage-scenarios"/>
+      <w:r>
+        <w:rPr>
+          <w:b/>
+          <w:bCs/>
+          <w:color w:val="0070C0"/>
+        </w:rPr>
+        <w:t>Note:</w:t>
+      </w:r>
+      <w:r>
+        <w:rPr>
+          <w:b/>
+          <w:bCs/>
+          <w:color w:val="0070C0"/>
+        </w:rPr>
+        <w:tab/>
+      </w:r>
+      <w:r>
+        <w:t xml:space="preserve">Further elaboration on this topic is provided in </w:t>
+      </w:r>
+      <w:r>
+        <w:rPr>
+          <w:b/>
+          <w:bCs/>
+        </w:rPr>
+        <w:t>Understanding TARA in an AVCDL Context</w:t>
+      </w:r>
+      <w:r>
+        <w:t xml:space="preserve"> AVCDL elaboration document.</w:t>
+      </w:r>
+    </w:p>
+    <w:p>
+      <w:pPr>
         <w:pStyle w:val="Heading2"/>
         <w:jc w:val="both"/>
       </w:pPr>
-      <w:bookmarkStart w:id="85" w:name="work-product-wp-08-01-damage-scenarios"/>
       <w:r>
         <w:t>WP-15-01: Damage scenarios</w:t>
       </w:r>
@@ -8947,10 +10755,7 @@
         <w:tab/>
       </w:r>
       <w:r>
-        <w:t>attack paths</w:t>
-      </w:r>
-      <w:r>
-        <w:t xml:space="preserve"> </w:t>
+        <w:t xml:space="preserve">attack paths </w:t>
       </w:r>
       <w:r>
         <w:t>identif</w:t>
@@ -11680,7 +13485,7 @@
       <w:lvlText w:val=""/>
       <w:lvlJc w:val="left"/>
       <w:pPr>
-        <w:ind w:left="720" w:hanging="360"/>
+        <w:ind w:left="360" w:hanging="360"/>
       </w:pPr>
       <w:rPr>
         <w:rFonts w:ascii="Symbol" w:hAnsi="Symbol" w:hint="default"/>
@@ -11692,7 +13497,7 @@
       <w:lvlText w:val="o"/>
       <w:lvlJc w:val="left"/>
       <w:pPr>
-        <w:ind w:left="1440" w:hanging="360"/>
+        <w:ind w:left="1080" w:hanging="360"/>
       </w:pPr>
       <w:rPr>
         <w:rFonts w:ascii="Courier New" w:hAnsi="Courier New" w:hint="default"/>
@@ -11704,7 +13509,7 @@
       <w:lvlText w:val=""/>
       <w:lvlJc w:val="left"/>
       <w:pPr>
-        <w:ind w:left="2160" w:hanging="360"/>
+        <w:ind w:left="1800" w:hanging="360"/>
       </w:pPr>
       <w:rPr>
         <w:rFonts w:ascii="Wingdings" w:hAnsi="Wingdings" w:hint="default"/>
@@ -11716,7 +13521,7 @@
       <w:lvlText w:val=""/>
       <w:lvlJc w:val="left"/>
       <w:pPr>
-        <w:ind w:left="2880" w:hanging="360"/>
+        <w:ind w:left="2520" w:hanging="360"/>
       </w:pPr>
       <w:rPr>
         <w:rFonts w:ascii="Symbol" w:hAnsi="Symbol" w:hint="default"/>
@@ -11728,7 +13533,7 @@
       <w:lvlText w:val="o"/>
       <w:lvlJc w:val="left"/>
       <w:pPr>
-        <w:ind w:left="3600" w:hanging="360"/>
+        <w:ind w:left="3240" w:hanging="360"/>
       </w:pPr>
       <w:rPr>
         <w:rFonts w:ascii="Courier New" w:hAnsi="Courier New" w:hint="default"/>
@@ -11740,7 +13545,7 @@
       <w:lvlText w:val=""/>
       <w:lvlJc w:val="left"/>
       <w:pPr>
-        <w:ind w:left="4320" w:hanging="360"/>
+        <w:ind w:left="3960" w:hanging="360"/>
       </w:pPr>
       <w:rPr>
         <w:rFonts w:ascii="Wingdings" w:hAnsi="Wingdings" w:hint="default"/>
@@ -11752,7 +13557,7 @@
       <w:lvlText w:val=""/>
       <w:lvlJc w:val="left"/>
       <w:pPr>
-        <w:ind w:left="5040" w:hanging="360"/>
+        <w:ind w:left="4680" w:hanging="360"/>
       </w:pPr>
       <w:rPr>
         <w:rFonts w:ascii="Symbol" w:hAnsi="Symbol" w:hint="default"/>
@@ -11764,7 +13569,7 @@
       <w:lvlText w:val="o"/>
       <w:lvlJc w:val="left"/>
       <w:pPr>
-        <w:ind w:left="5760" w:hanging="360"/>
+        <w:ind w:left="5400" w:hanging="360"/>
       </w:pPr>
       <w:rPr>
         <w:rFonts w:ascii="Courier New" w:hAnsi="Courier New" w:hint="default"/>
@@ -11776,7 +13581,7 @@
       <w:lvlText w:val=""/>
       <w:lvlJc w:val="left"/>
       <w:pPr>
-        <w:ind w:left="6480" w:hanging="360"/>
+        <w:ind w:left="6120" w:hanging="360"/>
       </w:pPr>
       <w:rPr>
         <w:rFonts w:ascii="Wingdings" w:hAnsi="Wingdings" w:hint="default"/>

</xml_diff>

<commit_message>
removed incorrect reference to '434 RC-07-02 in the mapping workbook and '434 fulfillment summary
</commit_message>
<xml_diff>
--- a/source/reference_documents/certification_documents/AVCDL Phase Requirement Product ISO 21434 Work Product Fulfillment Summary/AVCDL Phase Requirement Product ISO 21434 Work Product Fulfillment Summary.docx
+++ b/source/reference_documents/certification_documents/AVCDL Phase Requirement Product ISO 21434 Work Product Fulfillment Summary/AVCDL Phase Requirement Product ISO 21434 Work Product Fulfillment Summary.docx
@@ -1,6 +1,6 @@
 
 <file path=word/document.xml><?xml version="1.0" encoding="utf-8"?>
-<w:document xmlns:wpc="http://schemas.microsoft.com/office/word/2010/wordprocessingCanvas" xmlns:cx="http://schemas.microsoft.com/office/drawing/2014/chartex" xmlns:cx1="http://schemas.microsoft.com/office/drawing/2015/9/8/chartex" xmlns:cx2="http://schemas.microsoft.com/office/drawing/2015/10/21/chartex" xmlns:cx3="http://schemas.microsoft.com/office/drawing/2016/5/9/chartex" xmlns:cx4="http://schemas.microsoft.com/office/drawing/2016/5/10/chartex" xmlns:cx5="http://schemas.microsoft.com/office/drawing/2016/5/11/chartex" xmlns:cx6="http://schemas.microsoft.com/office/drawing/2016/5/12/chartex" xmlns:cx7="http://schemas.microsoft.com/office/drawing/2016/5/13/chartex" xmlns:cx8="http://schemas.microsoft.com/office/drawing/2016/5/14/chartex" xmlns:mc="http://schemas.openxmlformats.org/markup-compatibility/2006" xmlns:aink="http://schemas.microsoft.com/office/drawing/2016/ink" xmlns:am3d="http://schemas.microsoft.com/office/drawing/2017/model3d" xmlns:o="urn:schemas-microsoft-com:office:office" xmlns:r="http://schemas.openxmlformats.org/officeDocument/2006/relationships" xmlns:m="http://schemas.openxmlformats.org/officeDocument/2006/math" xmlns:v="urn:schemas-microsoft-com:vml" xmlns:wp14="http://schemas.microsoft.com/office/word/2010/wordprocessingDrawing" xmlns:wp="http://schemas.openxmlformats.org/drawingml/2006/wordprocessingDrawing" xmlns:w10="urn:schemas-microsoft-com:office:word" xmlns:w="http://schemas.openxmlformats.org/wordprocessingml/2006/main" xmlns:w14="http://schemas.microsoft.com/office/word/2010/wordml" xmlns:w15="http://schemas.microsoft.com/office/word/2012/wordml" xmlns:w16cex="http://schemas.microsoft.com/office/word/2018/wordml/cex" xmlns:w16cid="http://schemas.microsoft.com/office/word/2016/wordml/cid" xmlns:w16="http://schemas.microsoft.com/office/word/2018/wordml" xmlns:w16se="http://schemas.microsoft.com/office/word/2015/wordml/symex" xmlns:wpg="http://schemas.microsoft.com/office/word/2010/wordprocessingGroup" xmlns:wpi="http://schemas.microsoft.com/office/word/2010/wordprocessingInk" xmlns:wne="http://schemas.microsoft.com/office/word/2006/wordml" xmlns:wps="http://schemas.microsoft.com/office/word/2010/wordprocessingShape" mc:Ignorable="w14 w15 w16se w16cid w16 w16cex wp14">
+<w:document xmlns:wpc="http://schemas.microsoft.com/office/word/2010/wordprocessingCanvas" xmlns:cx="http://schemas.microsoft.com/office/drawing/2014/chartex" xmlns:cx1="http://schemas.microsoft.com/office/drawing/2015/9/8/chartex" xmlns:cx2="http://schemas.microsoft.com/office/drawing/2015/10/21/chartex" xmlns:cx3="http://schemas.microsoft.com/office/drawing/2016/5/9/chartex" xmlns:cx4="http://schemas.microsoft.com/office/drawing/2016/5/10/chartex" xmlns:cx5="http://schemas.microsoft.com/office/drawing/2016/5/11/chartex" xmlns:cx6="http://schemas.microsoft.com/office/drawing/2016/5/12/chartex" xmlns:cx7="http://schemas.microsoft.com/office/drawing/2016/5/13/chartex" xmlns:cx8="http://schemas.microsoft.com/office/drawing/2016/5/14/chartex" xmlns:mc="http://schemas.openxmlformats.org/markup-compatibility/2006" xmlns:aink="http://schemas.microsoft.com/office/drawing/2016/ink" xmlns:am3d="http://schemas.microsoft.com/office/drawing/2017/model3d" xmlns:o="urn:schemas-microsoft-com:office:office" xmlns:oel="http://schemas.microsoft.com/office/2019/extlst" xmlns:r="http://schemas.openxmlformats.org/officeDocument/2006/relationships" xmlns:m="http://schemas.openxmlformats.org/officeDocument/2006/math" xmlns:v="urn:schemas-microsoft-com:vml" xmlns:wp14="http://schemas.microsoft.com/office/word/2010/wordprocessingDrawing" xmlns:wp="http://schemas.openxmlformats.org/drawingml/2006/wordprocessingDrawing" xmlns:w10="urn:schemas-microsoft-com:office:word" xmlns:w="http://schemas.openxmlformats.org/wordprocessingml/2006/main" xmlns:w14="http://schemas.microsoft.com/office/word/2010/wordml" xmlns:w15="http://schemas.microsoft.com/office/word/2012/wordml" xmlns:w16cex="http://schemas.microsoft.com/office/word/2018/wordml/cex" xmlns:w16cid="http://schemas.microsoft.com/office/word/2016/wordml/cid" xmlns:w16="http://schemas.microsoft.com/office/word/2018/wordml" xmlns:w16sdtdh="http://schemas.microsoft.com/office/word/2020/wordml/sdtdatahash" xmlns:w16se="http://schemas.microsoft.com/office/word/2015/wordml/symex" xmlns:wpg="http://schemas.microsoft.com/office/word/2010/wordprocessingGroup" xmlns:wpi="http://schemas.microsoft.com/office/word/2010/wordprocessingInk" xmlns:wne="http://schemas.microsoft.com/office/word/2006/wordml" xmlns:wps="http://schemas.microsoft.com/office/word/2010/wordprocessingShape" mc:Ignorable="w14 w15 w16se w16cid w16 w16cex w16sdtdh wp14">
   <w:body>
     <w:p>
       <w:pPr>
@@ -31,7 +31,7 @@
         <w:t xml:space="preserve">Version </w:t>
       </w:r>
       <w:r>
-        <w:t>4</w:t>
+        <w:t>5</w:t>
       </w:r>
     </w:p>
     <w:p>
@@ -48,7 +48,7 @@
         <w:rPr>
           <w:noProof/>
         </w:rPr>
-        <w:t>7/19/22 2:13 PM</w:t>
+        <w:t>7/31/23 1:45 PM</w:t>
       </w:r>
       <w:r>
         <w:fldChar w:fldCharType="end"/>
@@ -135,7 +135,23 @@
           <w:bCs/>
           <w:color w:val="000000" w:themeColor="text1"/>
         </w:rPr>
-        <w:t>ISO 21434</w:t>
+        <w:t>ISO</w:t>
+      </w:r>
+      <w:r>
+        <w:rPr>
+          <w:b/>
+          <w:bCs/>
+          <w:color w:val="000000" w:themeColor="text1"/>
+        </w:rPr>
+        <w:t>/SAE</w:t>
+      </w:r>
+      <w:r>
+        <w:rPr>
+          <w:b/>
+          <w:bCs/>
+          <w:color w:val="000000" w:themeColor="text1"/>
+        </w:rPr>
+        <w:t xml:space="preserve"> 21434</w:t>
       </w:r>
       <w:r>
         <w:rPr>
@@ -194,40 +210,74 @@
           <w:b/>
           <w:bCs/>
         </w:rPr>
-        <w:t>ISO 21434</w:t>
-      </w:r>
-      <w:r>
-        <w:rPr>
-          <w:color w:val="000000" w:themeColor="text1"/>
-        </w:rPr>
-        <w:t>.</w:t>
-      </w:r>
-    </w:p>
-    <w:p>
-      <w:pPr>
-        <w:pStyle w:val="Heading1"/>
-      </w:pPr>
-      <w:r>
-        <w:t>Audience</w:t>
-      </w:r>
-      <w:r>
-        <w:t xml:space="preserve"> / Use of ISO 21434 Text</w:t>
-      </w:r>
-    </w:p>
-    <w:p>
-      <w:pPr>
-        <w:spacing w:line="240" w:lineRule="auto"/>
-        <w:jc w:val="both"/>
-      </w:pPr>
-      <w:r>
-        <w:t xml:space="preserve">The audience for this document is the certifying organization. As such it is necessary to provide excerpts from </w:t>
+        <w:t>ISO</w:t>
       </w:r>
       <w:r>
         <w:rPr>
           <w:b/>
           <w:bCs/>
         </w:rPr>
-        <w:t>ISO 21434</w:t>
+        <w:t>/SAE</w:t>
+      </w:r>
+      <w:r>
+        <w:rPr>
+          <w:b/>
+          <w:bCs/>
+        </w:rPr>
+        <w:t xml:space="preserve"> 21434</w:t>
+      </w:r>
+      <w:r>
+        <w:rPr>
+          <w:color w:val="000000" w:themeColor="text1"/>
+        </w:rPr>
+        <w:t>.</w:t>
+      </w:r>
+    </w:p>
+    <w:p>
+      <w:pPr>
+        <w:pStyle w:val="Heading1"/>
+      </w:pPr>
+      <w:r>
+        <w:t>Audience</w:t>
+      </w:r>
+      <w:r>
+        <w:t xml:space="preserve"> / Use of ISO</w:t>
+      </w:r>
+      <w:r>
+        <w:t>/SAE</w:t>
+      </w:r>
+      <w:r>
+        <w:t xml:space="preserve"> 21434 Text</w:t>
+      </w:r>
+    </w:p>
+    <w:p>
+      <w:pPr>
+        <w:spacing w:line="240" w:lineRule="auto"/>
+        <w:jc w:val="both"/>
+      </w:pPr>
+      <w:r>
+        <w:t xml:space="preserve">The audience for this document is the certifying organization. As such it is necessary to provide excerpts from </w:t>
+      </w:r>
+      <w:r>
+        <w:rPr>
+          <w:b/>
+          <w:bCs/>
+        </w:rPr>
+        <w:t>ISO</w:t>
+      </w:r>
+      <w:r>
+        <w:rPr>
+          <w:b/>
+          <w:bCs/>
+        </w:rPr>
+        <w:t>/SAE</w:t>
+      </w:r>
+      <w:r>
+        <w:rPr>
+          <w:b/>
+          <w:bCs/>
+        </w:rPr>
+        <w:t xml:space="preserve"> 21434</w:t>
       </w:r>
       <w:r>
         <w:t xml:space="preserve"> itself in order to provide evidence of sufficiency.</w:t>
@@ -301,7 +351,7 @@
         <w:pStyle w:val="FirstParagraph"/>
         <w:jc w:val="both"/>
       </w:pPr>
-      <w:hyperlink r:id="rId5" w:history="1">
+      <w:hyperlink r:id="rId7" w:history="1">
         <w:r>
           <w:rPr>
             <w:rStyle w:val="Hyperlink"/>
@@ -4455,15 +4505,15 @@
           <w:sz w:val="22"/>
           <w:szCs w:val="22"/>
         </w:rPr>
-        <w:t>The following t</w:t>
-      </w:r>
-      <w:r>
-        <w:rPr>
-          <w:rFonts w:ascii="Arial" w:hAnsi="Arial" w:cs="Arial"/>
-          <w:sz w:val="22"/>
-          <w:szCs w:val="22"/>
-        </w:rPr>
-        <w:t>hree</w:t>
+        <w:t xml:space="preserve">The following </w:t>
+      </w:r>
+      <w:r>
+        <w:rPr>
+          <w:rFonts w:ascii="Arial" w:hAnsi="Arial" w:cs="Arial"/>
+          <w:sz w:val="22"/>
+          <w:szCs w:val="22"/>
+        </w:rPr>
+        <w:t>two</w:t>
       </w:r>
       <w:r>
         <w:rPr>
@@ -4479,7 +4529,7 @@
           <w:sz w:val="22"/>
           <w:szCs w:val="22"/>
         </w:rPr>
-        <w:t>3</w:t>
+        <w:t>2</w:t>
       </w:r>
       <w:r>
         <w:rPr>
@@ -4496,27 +4546,6 @@
       </w:pPr>
       <w:r>
         <w:t>WP-07-X1: Supplier Capability</w:t>
-      </w:r>
-    </w:p>
-    <w:p>
-      <w:pPr>
-        <w:tabs>
-          <w:tab w:val="left" w:pos="1350"/>
-        </w:tabs>
-        <w:ind w:left="1350" w:hanging="1350"/>
-        <w:jc w:val="both"/>
-      </w:pPr>
-      <w:r>
-        <w:t>[RQ-07-01]</w:t>
-      </w:r>
-      <w:r>
-        <w:tab/>
-      </w:r>
-      <w:r>
-        <w:t xml:space="preserve">evaluate supplier cybersecurity </w:t>
-      </w:r>
-      <w:r>
-        <w:t>capability</w:t>
       </w:r>
     </w:p>
     <w:p>
@@ -4529,20 +4558,16 @@
         <w:jc w:val="both"/>
       </w:pPr>
       <w:r>
-        <w:t>[RQ-07-02]</w:t>
-      </w:r>
-      <w:r>
-        <w:tab/>
-        <w:t>supplier</w:t>
-      </w:r>
-      <w:r>
-        <w:t>-provided</w:t>
-      </w:r>
-      <w:r>
-        <w:t xml:space="preserve"> capability </w:t>
-      </w:r>
-      <w:r>
-        <w:t>documentation</w:t>
+        <w:t>[RQ-07-01]</w:t>
+      </w:r>
+      <w:r>
+        <w:tab/>
+      </w:r>
+      <w:r>
+        <w:t xml:space="preserve">evaluate supplier cybersecurity </w:t>
+      </w:r>
+      <w:r>
+        <w:t>capability</w:t>
       </w:r>
     </w:p>
     <w:p>
@@ -11164,17 +11189,200 @@
       </w:pPr>
     </w:p>
     <w:sectPr>
+      <w:footerReference w:type="even" r:id="rId8"/>
+      <w:footerReference w:type="default" r:id="rId9"/>
       <w:pgSz w:w="12240" w:h="15840"/>
       <w:pgMar w:top="1440" w:right="1440" w:bottom="1440" w:left="1440" w:header="720" w:footer="720" w:gutter="0"/>
       <w:cols w:space="720"/>
+      <w:titlePg/>
       <w:docGrid w:linePitch="360"/>
     </w:sectPr>
   </w:body>
 </w:document>
 </file>
 
+<file path=word/endnotes.xml><?xml version="1.0" encoding="utf-8"?>
+<w:endnotes xmlns:wpc="http://schemas.microsoft.com/office/word/2010/wordprocessingCanvas" xmlns:cx="http://schemas.microsoft.com/office/drawing/2014/chartex" xmlns:cx1="http://schemas.microsoft.com/office/drawing/2015/9/8/chartex" xmlns:cx2="http://schemas.microsoft.com/office/drawing/2015/10/21/chartex" xmlns:cx3="http://schemas.microsoft.com/office/drawing/2016/5/9/chartex" xmlns:cx4="http://schemas.microsoft.com/office/drawing/2016/5/10/chartex" xmlns:cx5="http://schemas.microsoft.com/office/drawing/2016/5/11/chartex" xmlns:cx6="http://schemas.microsoft.com/office/drawing/2016/5/12/chartex" xmlns:cx7="http://schemas.microsoft.com/office/drawing/2016/5/13/chartex" xmlns:cx8="http://schemas.microsoft.com/office/drawing/2016/5/14/chartex" xmlns:mc="http://schemas.openxmlformats.org/markup-compatibility/2006" xmlns:aink="http://schemas.microsoft.com/office/drawing/2016/ink" xmlns:am3d="http://schemas.microsoft.com/office/drawing/2017/model3d" xmlns:o="urn:schemas-microsoft-com:office:office" xmlns:oel="http://schemas.microsoft.com/office/2019/extlst" xmlns:r="http://schemas.openxmlformats.org/officeDocument/2006/relationships" xmlns:m="http://schemas.openxmlformats.org/officeDocument/2006/math" xmlns:v="urn:schemas-microsoft-com:vml" xmlns:wp14="http://schemas.microsoft.com/office/word/2010/wordprocessingDrawing" xmlns:wp="http://schemas.openxmlformats.org/drawingml/2006/wordprocessingDrawing" xmlns:w10="urn:schemas-microsoft-com:office:word" xmlns:w="http://schemas.openxmlformats.org/wordprocessingml/2006/main" xmlns:w14="http://schemas.microsoft.com/office/word/2010/wordml" xmlns:w15="http://schemas.microsoft.com/office/word/2012/wordml" xmlns:w16cex="http://schemas.microsoft.com/office/word/2018/wordml/cex" xmlns:w16cid="http://schemas.microsoft.com/office/word/2016/wordml/cid" xmlns:w16="http://schemas.microsoft.com/office/word/2018/wordml" xmlns:w16sdtdh="http://schemas.microsoft.com/office/word/2020/wordml/sdtdatahash" xmlns:w16se="http://schemas.microsoft.com/office/word/2015/wordml/symex" xmlns:wpg="http://schemas.microsoft.com/office/word/2010/wordprocessingGroup" xmlns:wpi="http://schemas.microsoft.com/office/word/2010/wordprocessingInk" xmlns:wne="http://schemas.microsoft.com/office/word/2006/wordml" xmlns:wps="http://schemas.microsoft.com/office/word/2010/wordprocessingShape" mc:Ignorable="w14 w15 w16se w16cid w16 w16cex w16sdtdh wp14">
+  <w:endnote w:type="separator" w:id="-1">
+    <w:p>
+      <w:pPr>
+        <w:spacing w:line="240" w:lineRule="auto"/>
+      </w:pPr>
+      <w:r>
+        <w:separator/>
+      </w:r>
+    </w:p>
+  </w:endnote>
+  <w:endnote w:type="continuationSeparator" w:id="0">
+    <w:p>
+      <w:pPr>
+        <w:spacing w:line="240" w:lineRule="auto"/>
+      </w:pPr>
+      <w:r>
+        <w:continuationSeparator/>
+      </w:r>
+    </w:p>
+  </w:endnote>
+</w:endnotes>
+</file>
+
+<file path=word/footer1.xml><?xml version="1.0" encoding="utf-8"?>
+<w:ftr xmlns:wpc="http://schemas.microsoft.com/office/word/2010/wordprocessingCanvas" xmlns:cx="http://schemas.microsoft.com/office/drawing/2014/chartex" xmlns:cx1="http://schemas.microsoft.com/office/drawing/2015/9/8/chartex" xmlns:cx2="http://schemas.microsoft.com/office/drawing/2015/10/21/chartex" xmlns:cx3="http://schemas.microsoft.com/office/drawing/2016/5/9/chartex" xmlns:cx4="http://schemas.microsoft.com/office/drawing/2016/5/10/chartex" xmlns:cx5="http://schemas.microsoft.com/office/drawing/2016/5/11/chartex" xmlns:cx6="http://schemas.microsoft.com/office/drawing/2016/5/12/chartex" xmlns:cx7="http://schemas.microsoft.com/office/drawing/2016/5/13/chartex" xmlns:cx8="http://schemas.microsoft.com/office/drawing/2016/5/14/chartex" xmlns:mc="http://schemas.openxmlformats.org/markup-compatibility/2006" xmlns:aink="http://schemas.microsoft.com/office/drawing/2016/ink" xmlns:am3d="http://schemas.microsoft.com/office/drawing/2017/model3d" xmlns:o="urn:schemas-microsoft-com:office:office" xmlns:oel="http://schemas.microsoft.com/office/2019/extlst" xmlns:r="http://schemas.openxmlformats.org/officeDocument/2006/relationships" xmlns:m="http://schemas.openxmlformats.org/officeDocument/2006/math" xmlns:v="urn:schemas-microsoft-com:vml" xmlns:wp14="http://schemas.microsoft.com/office/word/2010/wordprocessingDrawing" xmlns:wp="http://schemas.openxmlformats.org/drawingml/2006/wordprocessingDrawing" xmlns:w10="urn:schemas-microsoft-com:office:word" xmlns:w="http://schemas.openxmlformats.org/wordprocessingml/2006/main" xmlns:w14="http://schemas.microsoft.com/office/word/2010/wordml" xmlns:w15="http://schemas.microsoft.com/office/word/2012/wordml" xmlns:w16cex="http://schemas.microsoft.com/office/word/2018/wordml/cex" xmlns:w16cid="http://schemas.microsoft.com/office/word/2016/wordml/cid" xmlns:w16="http://schemas.microsoft.com/office/word/2018/wordml" xmlns:w16sdtdh="http://schemas.microsoft.com/office/word/2020/wordml/sdtdatahash" xmlns:w16se="http://schemas.microsoft.com/office/word/2015/wordml/symex" xmlns:wpg="http://schemas.microsoft.com/office/word/2010/wordprocessingGroup" xmlns:wpi="http://schemas.microsoft.com/office/word/2010/wordprocessingInk" xmlns:wne="http://schemas.microsoft.com/office/word/2006/wordml" xmlns:wps="http://schemas.microsoft.com/office/word/2010/wordprocessingShape" mc:Ignorable="w14 w15 w16se w16cid w16 w16cex w16sdtdh wp14">
+  <w:sdt>
+    <w:sdtPr>
+      <w:rPr>
+        <w:rStyle w:val="PageNumber"/>
+      </w:rPr>
+      <w:id w:val="-1171796980"/>
+      <w:docPartObj>
+        <w:docPartGallery w:val="Page Numbers (Bottom of Page)"/>
+        <w:docPartUnique/>
+      </w:docPartObj>
+    </w:sdtPr>
+    <w:sdtContent>
+      <w:p>
+        <w:pPr>
+          <w:pStyle w:val="Footer"/>
+          <w:framePr w:wrap="none" w:vAnchor="text" w:hAnchor="margin" w:xAlign="right" w:y="1"/>
+          <w:rPr>
+            <w:rStyle w:val="PageNumber"/>
+          </w:rPr>
+        </w:pPr>
+        <w:r>
+          <w:rPr>
+            <w:rStyle w:val="PageNumber"/>
+          </w:rPr>
+          <w:fldChar w:fldCharType="begin"/>
+        </w:r>
+        <w:r>
+          <w:rPr>
+            <w:rStyle w:val="PageNumber"/>
+          </w:rPr>
+          <w:instrText xml:space="preserve"> PAGE </w:instrText>
+        </w:r>
+        <w:r>
+          <w:rPr>
+            <w:rStyle w:val="PageNumber"/>
+          </w:rPr>
+          <w:fldChar w:fldCharType="separate"/>
+        </w:r>
+        <w:r>
+          <w:rPr>
+            <w:rStyle w:val="PageNumber"/>
+            <w:noProof/>
+          </w:rPr>
+          <w:t>5</w:t>
+        </w:r>
+        <w:r>
+          <w:rPr>
+            <w:rStyle w:val="PageNumber"/>
+          </w:rPr>
+          <w:fldChar w:fldCharType="end"/>
+        </w:r>
+      </w:p>
+    </w:sdtContent>
+  </w:sdt>
+  <w:p>
+    <w:pPr>
+      <w:pStyle w:val="Footer"/>
+      <w:ind w:right="360"/>
+    </w:pPr>
+  </w:p>
+</w:ftr>
+</file>
+
+<file path=word/footer2.xml><?xml version="1.0" encoding="utf-8"?>
+<w:ftr xmlns:wpc="http://schemas.microsoft.com/office/word/2010/wordprocessingCanvas" xmlns:cx="http://schemas.microsoft.com/office/drawing/2014/chartex" xmlns:cx1="http://schemas.microsoft.com/office/drawing/2015/9/8/chartex" xmlns:cx2="http://schemas.microsoft.com/office/drawing/2015/10/21/chartex" xmlns:cx3="http://schemas.microsoft.com/office/drawing/2016/5/9/chartex" xmlns:cx4="http://schemas.microsoft.com/office/drawing/2016/5/10/chartex" xmlns:cx5="http://schemas.microsoft.com/office/drawing/2016/5/11/chartex" xmlns:cx6="http://schemas.microsoft.com/office/drawing/2016/5/12/chartex" xmlns:cx7="http://schemas.microsoft.com/office/drawing/2016/5/13/chartex" xmlns:cx8="http://schemas.microsoft.com/office/drawing/2016/5/14/chartex" xmlns:mc="http://schemas.openxmlformats.org/markup-compatibility/2006" xmlns:aink="http://schemas.microsoft.com/office/drawing/2016/ink" xmlns:am3d="http://schemas.microsoft.com/office/drawing/2017/model3d" xmlns:o="urn:schemas-microsoft-com:office:office" xmlns:oel="http://schemas.microsoft.com/office/2019/extlst" xmlns:r="http://schemas.openxmlformats.org/officeDocument/2006/relationships" xmlns:m="http://schemas.openxmlformats.org/officeDocument/2006/math" xmlns:v="urn:schemas-microsoft-com:vml" xmlns:wp14="http://schemas.microsoft.com/office/word/2010/wordprocessingDrawing" xmlns:wp="http://schemas.openxmlformats.org/drawingml/2006/wordprocessingDrawing" xmlns:w10="urn:schemas-microsoft-com:office:word" xmlns:w="http://schemas.openxmlformats.org/wordprocessingml/2006/main" xmlns:w14="http://schemas.microsoft.com/office/word/2010/wordml" xmlns:w15="http://schemas.microsoft.com/office/word/2012/wordml" xmlns:w16cex="http://schemas.microsoft.com/office/word/2018/wordml/cex" xmlns:w16cid="http://schemas.microsoft.com/office/word/2016/wordml/cid" xmlns:w16="http://schemas.microsoft.com/office/word/2018/wordml" xmlns:w16sdtdh="http://schemas.microsoft.com/office/word/2020/wordml/sdtdatahash" xmlns:w16se="http://schemas.microsoft.com/office/word/2015/wordml/symex" xmlns:wpg="http://schemas.microsoft.com/office/word/2010/wordprocessingGroup" xmlns:wpi="http://schemas.microsoft.com/office/word/2010/wordprocessingInk" xmlns:wne="http://schemas.microsoft.com/office/word/2006/wordml" xmlns:wps="http://schemas.microsoft.com/office/word/2010/wordprocessingShape" mc:Ignorable="w14 w15 w16se w16cid w16 w16cex w16sdtdh wp14">
+  <w:sdt>
+    <w:sdtPr>
+      <w:rPr>
+        <w:rStyle w:val="PageNumber"/>
+      </w:rPr>
+      <w:id w:val="1102148733"/>
+      <w:docPartObj>
+        <w:docPartGallery w:val="Page Numbers (Bottom of Page)"/>
+        <w:docPartUnique/>
+      </w:docPartObj>
+    </w:sdtPr>
+    <w:sdtContent>
+      <w:p>
+        <w:pPr>
+          <w:pStyle w:val="Footer"/>
+          <w:framePr w:wrap="none" w:vAnchor="text" w:hAnchor="margin" w:xAlign="right" w:y="1"/>
+          <w:rPr>
+            <w:rStyle w:val="PageNumber"/>
+          </w:rPr>
+        </w:pPr>
+        <w:r>
+          <w:rPr>
+            <w:rStyle w:val="PageNumber"/>
+          </w:rPr>
+          <w:fldChar w:fldCharType="begin"/>
+        </w:r>
+        <w:r>
+          <w:rPr>
+            <w:rStyle w:val="PageNumber"/>
+          </w:rPr>
+          <w:instrText xml:space="preserve"> PAGE </w:instrText>
+        </w:r>
+        <w:r>
+          <w:rPr>
+            <w:rStyle w:val="PageNumber"/>
+          </w:rPr>
+          <w:fldChar w:fldCharType="separate"/>
+        </w:r>
+        <w:r>
+          <w:rPr>
+            <w:rStyle w:val="PageNumber"/>
+            <w:noProof/>
+          </w:rPr>
+          <w:t>7</w:t>
+        </w:r>
+        <w:r>
+          <w:rPr>
+            <w:rStyle w:val="PageNumber"/>
+          </w:rPr>
+          <w:fldChar w:fldCharType="end"/>
+        </w:r>
+      </w:p>
+    </w:sdtContent>
+  </w:sdt>
+  <w:p>
+    <w:pPr>
+      <w:pStyle w:val="Footer"/>
+      <w:ind w:right="360"/>
+    </w:pPr>
+  </w:p>
+</w:ftr>
+</file>
+
+<file path=word/footnotes.xml><?xml version="1.0" encoding="utf-8"?>
+<w:footnotes xmlns:wpc="http://schemas.microsoft.com/office/word/2010/wordprocessingCanvas" xmlns:cx="http://schemas.microsoft.com/office/drawing/2014/chartex" xmlns:cx1="http://schemas.microsoft.com/office/drawing/2015/9/8/chartex" xmlns:cx2="http://schemas.microsoft.com/office/drawing/2015/10/21/chartex" xmlns:cx3="http://schemas.microsoft.com/office/drawing/2016/5/9/chartex" xmlns:cx4="http://schemas.microsoft.com/office/drawing/2016/5/10/chartex" xmlns:cx5="http://schemas.microsoft.com/office/drawing/2016/5/11/chartex" xmlns:cx6="http://schemas.microsoft.com/office/drawing/2016/5/12/chartex" xmlns:cx7="http://schemas.microsoft.com/office/drawing/2016/5/13/chartex" xmlns:cx8="http://schemas.microsoft.com/office/drawing/2016/5/14/chartex" xmlns:mc="http://schemas.openxmlformats.org/markup-compatibility/2006" xmlns:aink="http://schemas.microsoft.com/office/drawing/2016/ink" xmlns:am3d="http://schemas.microsoft.com/office/drawing/2017/model3d" xmlns:o="urn:schemas-microsoft-com:office:office" xmlns:oel="http://schemas.microsoft.com/office/2019/extlst" xmlns:r="http://schemas.openxmlformats.org/officeDocument/2006/relationships" xmlns:m="http://schemas.openxmlformats.org/officeDocument/2006/math" xmlns:v="urn:schemas-microsoft-com:vml" xmlns:wp14="http://schemas.microsoft.com/office/word/2010/wordprocessingDrawing" xmlns:wp="http://schemas.openxmlformats.org/drawingml/2006/wordprocessingDrawing" xmlns:w10="urn:schemas-microsoft-com:office:word" xmlns:w="http://schemas.openxmlformats.org/wordprocessingml/2006/main" xmlns:w14="http://schemas.microsoft.com/office/word/2010/wordml" xmlns:w15="http://schemas.microsoft.com/office/word/2012/wordml" xmlns:w16cex="http://schemas.microsoft.com/office/word/2018/wordml/cex" xmlns:w16cid="http://schemas.microsoft.com/office/word/2016/wordml/cid" xmlns:w16="http://schemas.microsoft.com/office/word/2018/wordml" xmlns:w16sdtdh="http://schemas.microsoft.com/office/word/2020/wordml/sdtdatahash" xmlns:w16se="http://schemas.microsoft.com/office/word/2015/wordml/symex" xmlns:wpg="http://schemas.microsoft.com/office/word/2010/wordprocessingGroup" xmlns:wpi="http://schemas.microsoft.com/office/word/2010/wordprocessingInk" xmlns:wne="http://schemas.microsoft.com/office/word/2006/wordml" xmlns:wps="http://schemas.microsoft.com/office/word/2010/wordprocessingShape" mc:Ignorable="w14 w15 w16se w16cid w16 w16cex w16sdtdh wp14">
+  <w:footnote w:type="separator" w:id="-1">
+    <w:p>
+      <w:pPr>
+        <w:spacing w:line="240" w:lineRule="auto"/>
+      </w:pPr>
+      <w:r>
+        <w:separator/>
+      </w:r>
+    </w:p>
+  </w:footnote>
+  <w:footnote w:type="continuationSeparator" w:id="0">
+    <w:p>
+      <w:pPr>
+        <w:spacing w:line="240" w:lineRule="auto"/>
+      </w:pPr>
+      <w:r>
+        <w:continuationSeparator/>
+      </w:r>
+    </w:p>
+  </w:footnote>
+</w:footnotes>
+</file>
+
 <file path=word/numbering.xml><?xml version="1.0" encoding="utf-8"?>
-<w:numbering xmlns:wpc="http://schemas.microsoft.com/office/word/2010/wordprocessingCanvas" xmlns:cx="http://schemas.microsoft.com/office/drawing/2014/chartex" xmlns:cx1="http://schemas.microsoft.com/office/drawing/2015/9/8/chartex" xmlns:cx2="http://schemas.microsoft.com/office/drawing/2015/10/21/chartex" xmlns:cx3="http://schemas.microsoft.com/office/drawing/2016/5/9/chartex" xmlns:cx4="http://schemas.microsoft.com/office/drawing/2016/5/10/chartex" xmlns:cx5="http://schemas.microsoft.com/office/drawing/2016/5/11/chartex" xmlns:cx6="http://schemas.microsoft.com/office/drawing/2016/5/12/chartex" xmlns:cx7="http://schemas.microsoft.com/office/drawing/2016/5/13/chartex" xmlns:cx8="http://schemas.microsoft.com/office/drawing/2016/5/14/chartex" xmlns:mc="http://schemas.openxmlformats.org/markup-compatibility/2006" xmlns:aink="http://schemas.microsoft.com/office/drawing/2016/ink" xmlns:am3d="http://schemas.microsoft.com/office/drawing/2017/model3d" xmlns:o="urn:schemas-microsoft-com:office:office" xmlns:r="http://schemas.openxmlformats.org/officeDocument/2006/relationships" xmlns:m="http://schemas.openxmlformats.org/officeDocument/2006/math" xmlns:v="urn:schemas-microsoft-com:vml" xmlns:wp14="http://schemas.microsoft.com/office/word/2010/wordprocessingDrawing" xmlns:wp="http://schemas.openxmlformats.org/drawingml/2006/wordprocessingDrawing" xmlns:w10="urn:schemas-microsoft-com:office:word" xmlns:w="http://schemas.openxmlformats.org/wordprocessingml/2006/main" xmlns:w14="http://schemas.microsoft.com/office/word/2010/wordml" xmlns:w15="http://schemas.microsoft.com/office/word/2012/wordml" xmlns:w16cex="http://schemas.microsoft.com/office/word/2018/wordml/cex" xmlns:w16cid="http://schemas.microsoft.com/office/word/2016/wordml/cid" xmlns:w16="http://schemas.microsoft.com/office/word/2018/wordml" xmlns:w16se="http://schemas.microsoft.com/office/word/2015/wordml/symex" xmlns:wpg="http://schemas.microsoft.com/office/word/2010/wordprocessingGroup" xmlns:wpi="http://schemas.microsoft.com/office/word/2010/wordprocessingInk" xmlns:wne="http://schemas.microsoft.com/office/word/2006/wordml" xmlns:wps="http://schemas.microsoft.com/office/word/2010/wordprocessingShape" mc:Ignorable="w14 w15 w16se w16cid w16 w16cex wp14">
+<w:numbering xmlns:wpc="http://schemas.microsoft.com/office/word/2010/wordprocessingCanvas" xmlns:cx="http://schemas.microsoft.com/office/drawing/2014/chartex" xmlns:cx1="http://schemas.microsoft.com/office/drawing/2015/9/8/chartex" xmlns:cx2="http://schemas.microsoft.com/office/drawing/2015/10/21/chartex" xmlns:cx3="http://schemas.microsoft.com/office/drawing/2016/5/9/chartex" xmlns:cx4="http://schemas.microsoft.com/office/drawing/2016/5/10/chartex" xmlns:cx5="http://schemas.microsoft.com/office/drawing/2016/5/11/chartex" xmlns:cx6="http://schemas.microsoft.com/office/drawing/2016/5/12/chartex" xmlns:cx7="http://schemas.microsoft.com/office/drawing/2016/5/13/chartex" xmlns:cx8="http://schemas.microsoft.com/office/drawing/2016/5/14/chartex" xmlns:mc="http://schemas.openxmlformats.org/markup-compatibility/2006" xmlns:aink="http://schemas.microsoft.com/office/drawing/2016/ink" xmlns:am3d="http://schemas.microsoft.com/office/drawing/2017/model3d" xmlns:o="urn:schemas-microsoft-com:office:office" xmlns:oel="http://schemas.microsoft.com/office/2019/extlst" xmlns:r="http://schemas.openxmlformats.org/officeDocument/2006/relationships" xmlns:m="http://schemas.openxmlformats.org/officeDocument/2006/math" xmlns:v="urn:schemas-microsoft-com:vml" xmlns:wp14="http://schemas.microsoft.com/office/word/2010/wordprocessingDrawing" xmlns:wp="http://schemas.openxmlformats.org/drawingml/2006/wordprocessingDrawing" xmlns:w10="urn:schemas-microsoft-com:office:word" xmlns:w="http://schemas.openxmlformats.org/wordprocessingml/2006/main" xmlns:w14="http://schemas.microsoft.com/office/word/2010/wordml" xmlns:w15="http://schemas.microsoft.com/office/word/2012/wordml" xmlns:w16cex="http://schemas.microsoft.com/office/word/2018/wordml/cex" xmlns:w16cid="http://schemas.microsoft.com/office/word/2016/wordml/cid" xmlns:w16="http://schemas.microsoft.com/office/word/2018/wordml" xmlns:w16sdtdh="http://schemas.microsoft.com/office/word/2020/wordml/sdtdatahash" xmlns:w16se="http://schemas.microsoft.com/office/word/2015/wordml/symex" xmlns:wpg="http://schemas.microsoft.com/office/word/2010/wordprocessingGroup" xmlns:wpi="http://schemas.microsoft.com/office/word/2010/wordprocessingInk" xmlns:wne="http://schemas.microsoft.com/office/word/2006/wordml" xmlns:wps="http://schemas.microsoft.com/office/word/2010/wordprocessingShape" mc:Ignorable="w14 w15 w16se w16cid w16 w16cex w16sdtdh wp14">
   <w:abstractNum w:abstractNumId="0" w15:restartNumberingAfterBreak="0">
     <w:nsid w:val="EA454B4C"/>
     <w:multiLevelType w:val="multilevel"/>
@@ -14031,16 +14239,16 @@
       </w:pPr>
     </w:lvl>
   </w:abstractNum>
-  <w:num w:numId="1">
+  <w:num w:numId="1" w16cid:durableId="1869024737">
     <w:abstractNumId w:val="0"/>
   </w:num>
-  <w:num w:numId="2">
+  <w:num w:numId="2" w16cid:durableId="666204118">
     <w:abstractNumId w:val="15"/>
   </w:num>
-  <w:num w:numId="3">
+  <w:num w:numId="3" w16cid:durableId="1119714763">
     <w:abstractNumId w:val="12"/>
   </w:num>
-  <w:num w:numId="4">
+  <w:num w:numId="4" w16cid:durableId="358894776">
     <w:abstractNumId w:val="24"/>
     <w:lvlOverride w:ilvl="0">
       <w:startOverride w:val="1"/>
@@ -14070,7 +14278,7 @@
       <w:startOverride w:val="1"/>
     </w:lvlOverride>
   </w:num>
-  <w:num w:numId="5">
+  <w:num w:numId="5" w16cid:durableId="256645098">
     <w:abstractNumId w:val="24"/>
     <w:lvlOverride w:ilvl="0">
       <w:startOverride w:val="1"/>
@@ -14100,7 +14308,7 @@
       <w:startOverride w:val="1"/>
     </w:lvlOverride>
   </w:num>
-  <w:num w:numId="6">
+  <w:num w:numId="6" w16cid:durableId="676737863">
     <w:abstractNumId w:val="24"/>
     <w:lvlOverride w:ilvl="0">
       <w:startOverride w:val="1"/>
@@ -14130,7 +14338,7 @@
       <w:startOverride w:val="1"/>
     </w:lvlOverride>
   </w:num>
-  <w:num w:numId="7">
+  <w:num w:numId="7" w16cid:durableId="775364873">
     <w:abstractNumId w:val="24"/>
     <w:lvlOverride w:ilvl="0">
       <w:startOverride w:val="1"/>
@@ -14160,7 +14368,7 @@
       <w:startOverride w:val="1"/>
     </w:lvlOverride>
   </w:num>
-  <w:num w:numId="8">
+  <w:num w:numId="8" w16cid:durableId="2057511714">
     <w:abstractNumId w:val="24"/>
     <w:lvlOverride w:ilvl="0">
       <w:startOverride w:val="1"/>
@@ -14190,70 +14398,70 @@
       <w:startOverride w:val="1"/>
     </w:lvlOverride>
   </w:num>
-  <w:num w:numId="9">
+  <w:num w:numId="9" w16cid:durableId="1563564223">
     <w:abstractNumId w:val="3"/>
   </w:num>
-  <w:num w:numId="10">
+  <w:num w:numId="10" w16cid:durableId="1268929461">
     <w:abstractNumId w:val="18"/>
   </w:num>
-  <w:num w:numId="11">
+  <w:num w:numId="11" w16cid:durableId="1874464117">
     <w:abstractNumId w:val="22"/>
   </w:num>
-  <w:num w:numId="12">
+  <w:num w:numId="12" w16cid:durableId="229122362">
     <w:abstractNumId w:val="8"/>
   </w:num>
-  <w:num w:numId="13">
+  <w:num w:numId="13" w16cid:durableId="671875107">
     <w:abstractNumId w:val="1"/>
   </w:num>
-  <w:num w:numId="14">
+  <w:num w:numId="14" w16cid:durableId="369771225">
     <w:abstractNumId w:val="2"/>
   </w:num>
-  <w:num w:numId="15">
+  <w:num w:numId="15" w16cid:durableId="1381319226">
     <w:abstractNumId w:val="25"/>
   </w:num>
-  <w:num w:numId="16">
+  <w:num w:numId="16" w16cid:durableId="710421554">
     <w:abstractNumId w:val="6"/>
   </w:num>
-  <w:num w:numId="17">
+  <w:num w:numId="17" w16cid:durableId="1710257219">
     <w:abstractNumId w:val="13"/>
   </w:num>
-  <w:num w:numId="18">
+  <w:num w:numId="18" w16cid:durableId="1434403586">
     <w:abstractNumId w:val="23"/>
   </w:num>
-  <w:num w:numId="19">
+  <w:num w:numId="19" w16cid:durableId="1491362038">
     <w:abstractNumId w:val="9"/>
   </w:num>
-  <w:num w:numId="20">
+  <w:num w:numId="20" w16cid:durableId="522593615">
     <w:abstractNumId w:val="14"/>
   </w:num>
-  <w:num w:numId="21">
+  <w:num w:numId="21" w16cid:durableId="980235050">
     <w:abstractNumId w:val="5"/>
   </w:num>
-  <w:num w:numId="22">
+  <w:num w:numId="22" w16cid:durableId="1546016739">
     <w:abstractNumId w:val="19"/>
   </w:num>
-  <w:num w:numId="23">
+  <w:num w:numId="23" w16cid:durableId="1793356054">
     <w:abstractNumId w:val="10"/>
   </w:num>
-  <w:num w:numId="24">
+  <w:num w:numId="24" w16cid:durableId="1434739900">
     <w:abstractNumId w:val="11"/>
   </w:num>
-  <w:num w:numId="25">
+  <w:num w:numId="25" w16cid:durableId="1759136748">
     <w:abstractNumId w:val="7"/>
   </w:num>
-  <w:num w:numId="26">
+  <w:num w:numId="26" w16cid:durableId="1491092874">
     <w:abstractNumId w:val="21"/>
   </w:num>
-  <w:num w:numId="27">
+  <w:num w:numId="27" w16cid:durableId="175312427">
     <w:abstractNumId w:val="4"/>
   </w:num>
-  <w:num w:numId="28">
+  <w:num w:numId="28" w16cid:durableId="65612336">
     <w:abstractNumId w:val="20"/>
   </w:num>
-  <w:num w:numId="29">
+  <w:num w:numId="29" w16cid:durableId="138806417">
     <w:abstractNumId w:val="16"/>
   </w:num>
-  <w:num w:numId="30">
+  <w:num w:numId="30" w16cid:durableId="1832257807">
     <w:abstractNumId w:val="17"/>
   </w:num>
   <w:numIdMacAtCleanup w:val="24"/>
@@ -14261,7 +14469,7 @@
 </file>
 
 <file path=word/styles.xml><?xml version="1.0" encoding="utf-8"?>
-<w:styles xmlns:mc="http://schemas.openxmlformats.org/markup-compatibility/2006" xmlns:r="http://schemas.openxmlformats.org/officeDocument/2006/relationships" xmlns:w="http://schemas.openxmlformats.org/wordprocessingml/2006/main" xmlns:w14="http://schemas.microsoft.com/office/word/2010/wordml" xmlns:w15="http://schemas.microsoft.com/office/word/2012/wordml" xmlns:w16cex="http://schemas.microsoft.com/office/word/2018/wordml/cex" xmlns:w16cid="http://schemas.microsoft.com/office/word/2016/wordml/cid" xmlns:w16="http://schemas.microsoft.com/office/word/2018/wordml" xmlns:w16se="http://schemas.microsoft.com/office/word/2015/wordml/symex" mc:Ignorable="w14 w15 w16se w16cid w16 w16cex">
+<w:styles xmlns:mc="http://schemas.openxmlformats.org/markup-compatibility/2006" xmlns:r="http://schemas.openxmlformats.org/officeDocument/2006/relationships" xmlns:w="http://schemas.openxmlformats.org/wordprocessingml/2006/main" xmlns:w14="http://schemas.microsoft.com/office/word/2010/wordml" xmlns:w15="http://schemas.microsoft.com/office/word/2012/wordml" xmlns:w16cex="http://schemas.microsoft.com/office/word/2018/wordml/cex" xmlns:w16cid="http://schemas.microsoft.com/office/word/2016/wordml/cid" xmlns:w16="http://schemas.microsoft.com/office/word/2018/wordml" xmlns:w16sdtdh="http://schemas.microsoft.com/office/word/2020/wordml/sdtdatahash" xmlns:w16se="http://schemas.microsoft.com/office/word/2015/wordml/symex" mc:Ignorable="w14 w15 w16se w16cid w16 w16cex w16sdtdh">
   <w:docDefaults>
     <w:rPrDefault>
       <w:rPr>

</xml_diff>

<commit_message>
* Updated AVCDL Phase Requirement Product ISO/SAE 21434 Work Product Fulfillment Summary AVCDL certification document (typos)
</commit_message>
<xml_diff>
--- a/source/reference_documents/certification_documents/AVCDL Phase Requirement Product ISO 21434 Work Product Fulfillment Summary/AVCDL Phase Requirement Product ISO 21434 Work Product Fulfillment Summary.docx
+++ b/source/reference_documents/certification_documents/AVCDL Phase Requirement Product ISO 21434 Work Product Fulfillment Summary/AVCDL Phase Requirement Product ISO 21434 Work Product Fulfillment Summary.docx
@@ -5,15 +5,34 @@
     <w:p>
       <w:pPr>
         <w:pStyle w:val="Title"/>
+        <w:ind w:left="-180" w:right="-180" w:firstLine="180"/>
         <w:jc w:val="center"/>
       </w:pPr>
       <w:bookmarkStart w:id="0" w:name="isosae-21434-background-material"/>
       <w:bookmarkStart w:id="1" w:name="_Toc64456172"/>
       <w:r>
-        <w:t>AVCDL Phase Requirement Product ISO 21434 Work Product Fulfillment</w:t>
-      </w:r>
-      <w:r>
-        <w:t xml:space="preserve"> Summary</w:t>
+        <w:t xml:space="preserve">AVCDL Phase Requirement Product </w:t>
+      </w:r>
+      <w:r>
+        <w:t>ISO/SAE 21434</w:t>
+      </w:r>
+      <w:r>
+        <w:t xml:space="preserve"> Work Product</w:t>
+      </w:r>
+      <w:r>
+        <w:t xml:space="preserve"> </w:t>
+      </w:r>
+      <w:r>
+        <w:t>Fulfillment</w:t>
+      </w:r>
+    </w:p>
+    <w:p>
+      <w:pPr>
+        <w:pStyle w:val="Title"/>
+        <w:jc w:val="center"/>
+      </w:pPr>
+      <w:r>
+        <w:t>Summary</w:t>
       </w:r>
     </w:p>
     <w:p>
@@ -31,7 +50,7 @@
         <w:t xml:space="preserve">Version </w:t>
       </w:r>
       <w:r>
-        <w:t>5</w:t>
+        <w:t>6</w:t>
       </w:r>
     </w:p>
     <w:p>
@@ -48,7 +67,7 @@
         <w:rPr>
           <w:noProof/>
         </w:rPr>
-        <w:t>7/31/23 1:45 PM</w:t>
+        <w:t>2/27/24 9:03 AM</w:t>
       </w:r>
       <w:r>
         <w:fldChar w:fldCharType="end"/>
@@ -334,7 +353,39 @@
           <w:bCs/>
           <w:lang w:val="en-US"/>
         </w:rPr>
-        <w:t>Creative Commons Attribution-Share Alike (CC4-SA)</w:t>
+        <w:t>Creative Commons Attribution-Share Alike (CC</w:t>
+      </w:r>
+      <w:r>
+        <w:rPr>
+          <w:b/>
+          <w:bCs/>
+          <w:lang w:val="en-US"/>
+        </w:rPr>
+        <w:t xml:space="preserve"> BY</w:t>
+      </w:r>
+      <w:r>
+        <w:rPr>
+          <w:b/>
+          <w:bCs/>
+          <w:lang w:val="en-US"/>
+        </w:rPr>
+        <w:t>-SA</w:t>
+      </w:r>
+      <w:r>
+        <w:rPr>
+          <w:b/>
+          <w:bCs/>
+          <w:lang w:val="en-US"/>
+        </w:rPr>
+        <w:t>-4.0</w:t>
+      </w:r>
+      <w:r>
+        <w:rPr>
+          <w:b/>
+          <w:bCs/>
+          <w:lang w:val="en-US"/>
+        </w:rPr>
+        <w:t>)</w:t>
       </w:r>
       <w:r>
         <w:rPr>

</xml_diff>